<commit_message>
Modificado el documento de TSP e iniciada la plantilla de la Primera Entrega/PrimeraEntregaIngeniumMPLA.docx
</commit_message>
<xml_diff>
--- a/CSOF5101 Ingeniera de Software/TSP/0316IngeniumTSPCiclo1.docx
+++ b/CSOF5101 Ingeniera de Software/TSP/0316IngeniumTSPCiclo1.docx
@@ -16,7 +16,6 @@
           <w:szCs w:val="48"/>
         </w:rPr>
       </w:pPr>
-      <w:proofErr w:type="spellStart"/>
       <w:r>
         <w:rPr>
           <w:rFonts w:asciiTheme="minorHAnsi" w:hAnsiTheme="minorHAnsi"/>
@@ -25,31 +24,8 @@
           <w:sz w:val="48"/>
           <w:szCs w:val="48"/>
         </w:rPr>
-        <w:t>Team</w:t>
-      </w:r>
-      <w:proofErr w:type="spellEnd"/>
-      <w:r>
-        <w:rPr>
-          <w:rFonts w:asciiTheme="minorHAnsi" w:hAnsiTheme="minorHAnsi"/>
-          <w:b/>
-          <w:smallCaps/>
-          <w:sz w:val="48"/>
-          <w:szCs w:val="48"/>
-        </w:rPr>
-        <w:t xml:space="preserve"> Software </w:t>
-      </w:r>
-      <w:proofErr w:type="spellStart"/>
-      <w:r>
-        <w:rPr>
-          <w:rFonts w:asciiTheme="minorHAnsi" w:hAnsiTheme="minorHAnsi"/>
-          <w:b/>
-          <w:smallCaps/>
-          <w:sz w:val="48"/>
-          <w:szCs w:val="48"/>
-        </w:rPr>
-        <w:t>Process</w:t>
-      </w:r>
-      <w:proofErr w:type="spellEnd"/>
+        <w:t>Team Software Process</w:t>
+      </w:r>
     </w:p>
     <w:p>
       <w:pPr>
@@ -61,7 +37,7 @@
           <w:rFonts w:asciiTheme="minorHAnsi" w:hAnsiTheme="minorHAnsi"/>
           <w:b/>
           <w:smallCaps/>
-          <w:sz w:val="48"/>
+          <w:sz w:val="40"/>
           <w:szCs w:val="48"/>
         </w:rPr>
       </w:pPr>
@@ -70,7 +46,7 @@
           <w:rFonts w:asciiTheme="minorHAnsi" w:hAnsiTheme="minorHAnsi"/>
           <w:b/>
           <w:smallCaps/>
-          <w:sz w:val="48"/>
+          <w:sz w:val="40"/>
           <w:szCs w:val="48"/>
         </w:rPr>
         <w:t>Ciclo 1</w:t>
@@ -109,7 +85,6 @@
           <w:noProof/>
           <w:sz w:val="22"/>
           <w:szCs w:val="22"/>
-          <w:lang w:val="en-US" w:eastAsia="en-US"/>
         </w:rPr>
         <w:drawing>
           <wp:inline distT="0" distB="0" distL="0" distR="0">
@@ -454,33 +429,11 @@
                 <w:rFonts w:asciiTheme="minorHAnsi" w:hAnsiTheme="minorHAnsi"/>
               </w:rPr>
             </w:pPr>
-            <w:proofErr w:type="spellStart"/>
-            <w:r>
-              <w:rPr>
-                <w:rFonts w:asciiTheme="minorHAnsi" w:hAnsiTheme="minorHAnsi"/>
-              </w:rPr>
-              <w:t>Willian</w:t>
-            </w:r>
-            <w:proofErr w:type="spellEnd"/>
-            <w:r>
-              <w:rPr>
-                <w:rFonts w:asciiTheme="minorHAnsi" w:hAnsiTheme="minorHAnsi"/>
-              </w:rPr>
-              <w:t xml:space="preserve"> Alejandro </w:t>
-            </w:r>
-            <w:proofErr w:type="spellStart"/>
-            <w:r>
-              <w:rPr>
-                <w:rFonts w:asciiTheme="minorHAnsi" w:hAnsiTheme="minorHAnsi"/>
-              </w:rPr>
-              <w:t>Idrobo</w:t>
-            </w:r>
-            <w:proofErr w:type="spellEnd"/>
-            <w:r>
-              <w:rPr>
-                <w:rFonts w:asciiTheme="minorHAnsi" w:hAnsiTheme="minorHAnsi"/>
-              </w:rPr>
-              <w:t xml:space="preserve"> Luna</w:t>
+            <w:r>
+              <w:rPr>
+                <w:rFonts w:asciiTheme="minorHAnsi" w:hAnsiTheme="minorHAnsi"/>
+              </w:rPr>
+              <w:t>Willian Alejandro Idrobo Luna</w:t>
             </w:r>
           </w:p>
         </w:tc>
@@ -572,16 +525,8 @@
               <w:rPr>
                 <w:rFonts w:asciiTheme="minorHAnsi" w:hAnsiTheme="minorHAnsi"/>
               </w:rPr>
-              <w:t xml:space="preserve">David Pérez </w:t>
-            </w:r>
-            <w:proofErr w:type="spellStart"/>
-            <w:r>
-              <w:rPr>
-                <w:rFonts w:asciiTheme="minorHAnsi" w:hAnsiTheme="minorHAnsi"/>
-              </w:rPr>
-              <w:t>Chibuque</w:t>
-            </w:r>
-            <w:proofErr w:type="spellEnd"/>
+              <w:t>David Pérez Chibuque</w:t>
+            </w:r>
           </w:p>
         </w:tc>
         <w:tc>
@@ -970,7 +915,6 @@
                 <w:rFonts w:asciiTheme="minorHAnsi" w:hAnsiTheme="minorHAnsi"/>
               </w:rPr>
             </w:pPr>
-            <w:proofErr w:type="spellStart"/>
             <w:r>
               <w:rPr>
                 <w:rFonts w:asciiTheme="minorHAnsi" w:hAnsiTheme="minorHAnsi"/>
@@ -978,7 +922,6 @@
               </w:rPr>
               <w:t>Ingenium</w:t>
             </w:r>
-            <w:proofErr w:type="spellEnd"/>
           </w:p>
         </w:tc>
         <w:tc>
@@ -1349,7 +1292,6 @@
           <w:noProof/>
           <w:sz w:val="22"/>
           <w:szCs w:val="22"/>
-          <w:lang w:val="en-US" w:eastAsia="en-US"/>
         </w:rPr>
         <w:drawing>
           <wp:inline distT="0" distB="0" distL="0" distR="0">
@@ -1411,7 +1353,6 @@
           <w:noProof/>
           <w:sz w:val="22"/>
           <w:szCs w:val="22"/>
-          <w:lang w:val="en-US" w:eastAsia="en-US"/>
         </w:rPr>
         <w:drawing>
           <wp:inline distT="0" distB="0" distL="0" distR="0">
@@ -1515,7 +1456,7 @@
       <w:sdtContent>
         <w:p>
           <w:pPr>
-            <w:pStyle w:val="TOCHeading"/>
+            <w:pStyle w:val="TtulodeTDC"/>
             <w:spacing w:before="0" w:line="240" w:lineRule="auto"/>
             <w:rPr>
               <w:rFonts w:asciiTheme="minorHAnsi" w:hAnsiTheme="minorHAnsi"/>
@@ -1527,6 +1468,7 @@
             <w:jc w:val="center"/>
             <w:rPr>
               <w:rFonts w:asciiTheme="minorHAnsi" w:hAnsiTheme="minorHAnsi"/>
+              <w:sz w:val="16"/>
               <w:lang w:val="es-ES" w:eastAsia="en-US"/>
             </w:rPr>
           </w:pPr>
@@ -1535,7 +1477,7 @@
               <w:rFonts w:asciiTheme="minorHAnsi" w:hAnsiTheme="minorHAnsi"/>
               <w:b/>
               <w:smallCaps/>
-              <w:sz w:val="48"/>
+              <w:sz w:val="40"/>
               <w:szCs w:val="48"/>
             </w:rPr>
             <w:t>Contenido</w:t>
@@ -1559,11 +1501,12 @@
         </w:p>
         <w:p>
           <w:pPr>
-            <w:pStyle w:val="TOC1"/>
+            <w:pStyle w:val="TDC1"/>
             <w:tabs>
               <w:tab w:val="left" w:pos="440"/>
               <w:tab w:val="right" w:leader="dot" w:pos="9962"/>
             </w:tabs>
+            <w:spacing w:after="0" w:line="240" w:lineRule="auto"/>
             <w:rPr>
               <w:noProof/>
               <w:lang w:val="es-CO" w:eastAsia="es-CO"/>
@@ -1581,7 +1524,7 @@
           <w:hyperlink w:anchor="_Toc287589279" w:history="1">
             <w:r>
               <w:rPr>
-                <w:rStyle w:val="Hyperlink"/>
+                <w:rStyle w:val="Hipervnculo"/>
                 <w:b/>
                 <w:smallCaps/>
                 <w:noProof/>
@@ -1597,7 +1540,7 @@
             </w:r>
             <w:r>
               <w:rPr>
-                <w:rStyle w:val="Hyperlink"/>
+                <w:rStyle w:val="Hipervnculo"/>
                 <w:b/>
                 <w:smallCaps/>
                 <w:noProof/>
@@ -1656,11 +1599,12 @@
         </w:p>
         <w:p>
           <w:pPr>
-            <w:pStyle w:val="TOC2"/>
+            <w:pStyle w:val="TDC2"/>
             <w:tabs>
               <w:tab w:val="left" w:pos="880"/>
               <w:tab w:val="right" w:leader="dot" w:pos="9962"/>
             </w:tabs>
+            <w:spacing w:after="0" w:line="240" w:lineRule="auto"/>
             <w:rPr>
               <w:noProof/>
               <w:lang w:val="es-CO" w:eastAsia="es-CO"/>
@@ -1669,7 +1613,7 @@
           <w:hyperlink w:anchor="_Toc287589280" w:history="1">
             <w:r>
               <w:rPr>
-                <w:rStyle w:val="Hyperlink"/>
+                <w:rStyle w:val="Hipervnculo"/>
                 <w:b/>
                 <w:smallCaps/>
                 <w:noProof/>
@@ -1685,7 +1629,7 @@
             </w:r>
             <w:r>
               <w:rPr>
-                <w:rStyle w:val="Hyperlink"/>
+                <w:rStyle w:val="Hipervnculo"/>
                 <w:b/>
                 <w:smallCaps/>
                 <w:noProof/>
@@ -1744,11 +1688,12 @@
         </w:p>
         <w:p>
           <w:pPr>
-            <w:pStyle w:val="TOC3"/>
+            <w:pStyle w:val="TDC3"/>
             <w:tabs>
               <w:tab w:val="left" w:pos="1320"/>
               <w:tab w:val="right" w:leader="dot" w:pos="9962"/>
             </w:tabs>
+            <w:spacing w:after="0" w:line="240" w:lineRule="auto"/>
             <w:rPr>
               <w:noProof/>
               <w:lang w:val="es-CO" w:eastAsia="es-CO"/>
@@ -1757,7 +1702,7 @@
           <w:hyperlink w:anchor="_Toc287589281" w:history="1">
             <w:r>
               <w:rPr>
-                <w:rStyle w:val="Hyperlink"/>
+                <w:rStyle w:val="Hipervnculo"/>
                 <w:b/>
                 <w:smallCaps/>
                 <w:noProof/>
@@ -1773,7 +1718,7 @@
             </w:r>
             <w:r>
               <w:rPr>
-                <w:rStyle w:val="Hyperlink"/>
+                <w:rStyle w:val="Hipervnculo"/>
                 <w:b/>
                 <w:smallCaps/>
                 <w:noProof/>
@@ -1832,11 +1777,12 @@
         </w:p>
         <w:p>
           <w:pPr>
-            <w:pStyle w:val="TOC3"/>
+            <w:pStyle w:val="TDC3"/>
             <w:tabs>
               <w:tab w:val="left" w:pos="1320"/>
               <w:tab w:val="right" w:leader="dot" w:pos="9962"/>
             </w:tabs>
+            <w:spacing w:after="0" w:line="240" w:lineRule="auto"/>
             <w:rPr>
               <w:noProof/>
               <w:lang w:val="es-CO" w:eastAsia="es-CO"/>
@@ -1845,7 +1791,7 @@
           <w:hyperlink w:anchor="_Toc287589282" w:history="1">
             <w:r>
               <w:rPr>
-                <w:rStyle w:val="Hyperlink"/>
+                <w:rStyle w:val="Hipervnculo"/>
                 <w:b/>
                 <w:smallCaps/>
                 <w:noProof/>
@@ -1861,7 +1807,7 @@
             </w:r>
             <w:r>
               <w:rPr>
-                <w:rStyle w:val="Hyperlink"/>
+                <w:rStyle w:val="Hipervnculo"/>
                 <w:b/>
                 <w:smallCaps/>
                 <w:noProof/>
@@ -1920,11 +1866,12 @@
         </w:p>
         <w:p>
           <w:pPr>
-            <w:pStyle w:val="TOC3"/>
+            <w:pStyle w:val="TDC3"/>
             <w:tabs>
               <w:tab w:val="left" w:pos="1320"/>
               <w:tab w:val="right" w:leader="dot" w:pos="9962"/>
             </w:tabs>
+            <w:spacing w:after="0" w:line="240" w:lineRule="auto"/>
             <w:rPr>
               <w:noProof/>
               <w:lang w:val="es-CO" w:eastAsia="es-CO"/>
@@ -1933,7 +1880,7 @@
           <w:hyperlink w:anchor="_Toc287589283" w:history="1">
             <w:r>
               <w:rPr>
-                <w:rStyle w:val="Hyperlink"/>
+                <w:rStyle w:val="Hipervnculo"/>
                 <w:b/>
                 <w:smallCaps/>
                 <w:noProof/>
@@ -1949,7 +1896,7 @@
             </w:r>
             <w:r>
               <w:rPr>
-                <w:rStyle w:val="Hyperlink"/>
+                <w:rStyle w:val="Hipervnculo"/>
                 <w:b/>
                 <w:smallCaps/>
                 <w:noProof/>
@@ -2008,11 +1955,12 @@
         </w:p>
         <w:p>
           <w:pPr>
-            <w:pStyle w:val="TOC2"/>
+            <w:pStyle w:val="TDC2"/>
             <w:tabs>
               <w:tab w:val="left" w:pos="880"/>
               <w:tab w:val="right" w:leader="dot" w:pos="9962"/>
             </w:tabs>
+            <w:spacing w:after="0" w:line="240" w:lineRule="auto"/>
             <w:rPr>
               <w:noProof/>
               <w:lang w:val="es-CO" w:eastAsia="es-CO"/>
@@ -2021,7 +1969,7 @@
           <w:hyperlink w:anchor="_Toc287589284" w:history="1">
             <w:r>
               <w:rPr>
-                <w:rStyle w:val="Hyperlink"/>
+                <w:rStyle w:val="Hipervnculo"/>
                 <w:b/>
                 <w:smallCaps/>
                 <w:noProof/>
@@ -2037,7 +1985,7 @@
             </w:r>
             <w:r>
               <w:rPr>
-                <w:rStyle w:val="Hyperlink"/>
+                <w:rStyle w:val="Hipervnculo"/>
                 <w:b/>
                 <w:smallCaps/>
                 <w:noProof/>
@@ -2083,7 +2031,7 @@
                 <w:noProof/>
                 <w:webHidden/>
               </w:rPr>
-              <w:t>2</w:t>
+              <w:t>3</w:t>
             </w:r>
             <w:r>
               <w:rPr>
@@ -2096,11 +2044,12 @@
         </w:p>
         <w:p>
           <w:pPr>
-            <w:pStyle w:val="TOC2"/>
+            <w:pStyle w:val="TDC2"/>
             <w:tabs>
               <w:tab w:val="left" w:pos="880"/>
               <w:tab w:val="right" w:leader="dot" w:pos="9962"/>
             </w:tabs>
+            <w:spacing w:after="0" w:line="240" w:lineRule="auto"/>
             <w:rPr>
               <w:noProof/>
               <w:lang w:val="es-CO" w:eastAsia="es-CO"/>
@@ -2109,7 +2058,7 @@
           <w:hyperlink w:anchor="_Toc287589285" w:history="1">
             <w:r>
               <w:rPr>
-                <w:rStyle w:val="Hyperlink"/>
+                <w:rStyle w:val="Hipervnculo"/>
                 <w:b/>
                 <w:smallCaps/>
                 <w:noProof/>
@@ -2125,7 +2074,7 @@
             </w:r>
             <w:r>
               <w:rPr>
-                <w:rStyle w:val="Hyperlink"/>
+                <w:rStyle w:val="Hipervnculo"/>
                 <w:b/>
                 <w:smallCaps/>
                 <w:noProof/>
@@ -2184,11 +2133,12 @@
         </w:p>
         <w:p>
           <w:pPr>
-            <w:pStyle w:val="TOC2"/>
+            <w:pStyle w:val="TDC2"/>
             <w:tabs>
               <w:tab w:val="left" w:pos="880"/>
               <w:tab w:val="right" w:leader="dot" w:pos="9962"/>
             </w:tabs>
+            <w:spacing w:after="0" w:line="240" w:lineRule="auto"/>
             <w:rPr>
               <w:noProof/>
               <w:lang w:val="es-CO" w:eastAsia="es-CO"/>
@@ -2197,7 +2147,7 @@
           <w:hyperlink w:anchor="_Toc287589286" w:history="1">
             <w:r>
               <w:rPr>
-                <w:rStyle w:val="Hyperlink"/>
+                <w:rStyle w:val="Hipervnculo"/>
                 <w:b/>
                 <w:smallCaps/>
                 <w:noProof/>
@@ -2213,7 +2163,7 @@
             </w:r>
             <w:r>
               <w:rPr>
-                <w:rStyle w:val="Hyperlink"/>
+                <w:rStyle w:val="Hipervnculo"/>
                 <w:b/>
                 <w:smallCaps/>
                 <w:noProof/>
@@ -2272,11 +2222,12 @@
         </w:p>
         <w:p>
           <w:pPr>
-            <w:pStyle w:val="TOC2"/>
+            <w:pStyle w:val="TDC2"/>
             <w:tabs>
               <w:tab w:val="left" w:pos="880"/>
               <w:tab w:val="right" w:leader="dot" w:pos="9962"/>
             </w:tabs>
+            <w:spacing w:after="0" w:line="240" w:lineRule="auto"/>
             <w:rPr>
               <w:noProof/>
               <w:lang w:val="es-CO" w:eastAsia="es-CO"/>
@@ -2285,7 +2236,7 @@
           <w:hyperlink w:anchor="_Toc287589287" w:history="1">
             <w:r>
               <w:rPr>
-                <w:rStyle w:val="Hyperlink"/>
+                <w:rStyle w:val="Hipervnculo"/>
                 <w:b/>
                 <w:smallCaps/>
                 <w:noProof/>
@@ -2301,7 +2252,7 @@
             </w:r>
             <w:r>
               <w:rPr>
-                <w:rStyle w:val="Hyperlink"/>
+                <w:rStyle w:val="Hipervnculo"/>
                 <w:b/>
                 <w:smallCaps/>
                 <w:noProof/>
@@ -2360,11 +2311,12 @@
         </w:p>
         <w:p>
           <w:pPr>
-            <w:pStyle w:val="TOC1"/>
+            <w:pStyle w:val="TDC1"/>
             <w:tabs>
               <w:tab w:val="left" w:pos="440"/>
               <w:tab w:val="right" w:leader="dot" w:pos="9962"/>
             </w:tabs>
+            <w:spacing w:after="0" w:line="240" w:lineRule="auto"/>
             <w:rPr>
               <w:noProof/>
               <w:lang w:val="es-CO" w:eastAsia="es-CO"/>
@@ -2373,7 +2325,7 @@
           <w:hyperlink w:anchor="_Toc287589288" w:history="1">
             <w:r>
               <w:rPr>
-                <w:rStyle w:val="Hyperlink"/>
+                <w:rStyle w:val="Hipervnculo"/>
                 <w:b/>
                 <w:smallCaps/>
                 <w:noProof/>
@@ -2389,7 +2341,7 @@
             </w:r>
             <w:r>
               <w:rPr>
-                <w:rStyle w:val="Hyperlink"/>
+                <w:rStyle w:val="Hipervnculo"/>
                 <w:b/>
                 <w:smallCaps/>
                 <w:noProof/>
@@ -2448,11 +2400,12 @@
         </w:p>
         <w:p>
           <w:pPr>
-            <w:pStyle w:val="TOC2"/>
+            <w:pStyle w:val="TDC2"/>
             <w:tabs>
               <w:tab w:val="left" w:pos="880"/>
               <w:tab w:val="right" w:leader="dot" w:pos="9962"/>
             </w:tabs>
+            <w:spacing w:after="0" w:line="240" w:lineRule="auto"/>
             <w:rPr>
               <w:noProof/>
               <w:lang w:val="es-CO" w:eastAsia="es-CO"/>
@@ -2461,7 +2414,7 @@
           <w:hyperlink w:anchor="_Toc287589289" w:history="1">
             <w:r>
               <w:rPr>
-                <w:rStyle w:val="Hyperlink"/>
+                <w:rStyle w:val="Hipervnculo"/>
                 <w:b/>
                 <w:smallCaps/>
                 <w:noProof/>
@@ -2477,7 +2430,7 @@
             </w:r>
             <w:r>
               <w:rPr>
-                <w:rStyle w:val="Hyperlink"/>
+                <w:rStyle w:val="Hipervnculo"/>
                 <w:b/>
                 <w:smallCaps/>
                 <w:noProof/>
@@ -2536,11 +2489,12 @@
         </w:p>
         <w:p>
           <w:pPr>
-            <w:pStyle w:val="TOC2"/>
+            <w:pStyle w:val="TDC2"/>
             <w:tabs>
               <w:tab w:val="left" w:pos="880"/>
               <w:tab w:val="right" w:leader="dot" w:pos="9962"/>
             </w:tabs>
+            <w:spacing w:after="0" w:line="240" w:lineRule="auto"/>
             <w:rPr>
               <w:noProof/>
               <w:lang w:val="es-CO" w:eastAsia="es-CO"/>
@@ -2549,7 +2503,7 @@
           <w:hyperlink w:anchor="_Toc287589290" w:history="1">
             <w:r>
               <w:rPr>
-                <w:rStyle w:val="Hyperlink"/>
+                <w:rStyle w:val="Hipervnculo"/>
                 <w:b/>
                 <w:smallCaps/>
                 <w:noProof/>
@@ -2565,7 +2519,7 @@
             </w:r>
             <w:r>
               <w:rPr>
-                <w:rStyle w:val="Hyperlink"/>
+                <w:rStyle w:val="Hipervnculo"/>
                 <w:b/>
                 <w:smallCaps/>
                 <w:noProof/>
@@ -2624,11 +2578,12 @@
         </w:p>
         <w:p>
           <w:pPr>
-            <w:pStyle w:val="TOC2"/>
+            <w:pStyle w:val="TDC2"/>
             <w:tabs>
               <w:tab w:val="left" w:pos="880"/>
               <w:tab w:val="right" w:leader="dot" w:pos="9962"/>
             </w:tabs>
+            <w:spacing w:after="0" w:line="240" w:lineRule="auto"/>
             <w:rPr>
               <w:noProof/>
               <w:lang w:val="es-CO" w:eastAsia="es-CO"/>
@@ -2637,7 +2592,7 @@
           <w:hyperlink w:anchor="_Toc287589291" w:history="1">
             <w:r>
               <w:rPr>
-                <w:rStyle w:val="Hyperlink"/>
+                <w:rStyle w:val="Hipervnculo"/>
                 <w:b/>
                 <w:smallCaps/>
                 <w:noProof/>
@@ -2653,7 +2608,7 @@
             </w:r>
             <w:r>
               <w:rPr>
-                <w:rStyle w:val="Hyperlink"/>
+                <w:rStyle w:val="Hipervnculo"/>
                 <w:b/>
                 <w:smallCaps/>
                 <w:noProof/>
@@ -2712,11 +2667,12 @@
         </w:p>
         <w:p>
           <w:pPr>
-            <w:pStyle w:val="TOC3"/>
+            <w:pStyle w:val="TDC3"/>
             <w:tabs>
               <w:tab w:val="left" w:pos="1320"/>
               <w:tab w:val="right" w:leader="dot" w:pos="9962"/>
             </w:tabs>
+            <w:spacing w:after="0" w:line="240" w:lineRule="auto"/>
             <w:rPr>
               <w:noProof/>
               <w:lang w:val="es-CO" w:eastAsia="es-CO"/>
@@ -2725,7 +2681,7 @@
           <w:hyperlink w:anchor="_Toc287589292" w:history="1">
             <w:r>
               <w:rPr>
-                <w:rStyle w:val="Hyperlink"/>
+                <w:rStyle w:val="Hipervnculo"/>
                 <w:b/>
                 <w:smallCaps/>
                 <w:noProof/>
@@ -2741,7 +2697,7 @@
             </w:r>
             <w:r>
               <w:rPr>
-                <w:rStyle w:val="Hyperlink"/>
+                <w:rStyle w:val="Hipervnculo"/>
                 <w:b/>
                 <w:smallCaps/>
                 <w:noProof/>
@@ -2787,7 +2743,7 @@
                 <w:noProof/>
                 <w:webHidden/>
               </w:rPr>
-              <w:t>8</w:t>
+              <w:t>9</w:t>
             </w:r>
             <w:r>
               <w:rPr>
@@ -2800,11 +2756,12 @@
         </w:p>
         <w:p>
           <w:pPr>
-            <w:pStyle w:val="TOC3"/>
+            <w:pStyle w:val="TDC3"/>
             <w:tabs>
               <w:tab w:val="left" w:pos="1320"/>
               <w:tab w:val="right" w:leader="dot" w:pos="9962"/>
             </w:tabs>
+            <w:spacing w:after="0" w:line="240" w:lineRule="auto"/>
             <w:rPr>
               <w:noProof/>
               <w:lang w:val="es-CO" w:eastAsia="es-CO"/>
@@ -2813,7 +2770,7 @@
           <w:hyperlink w:anchor="_Toc287589293" w:history="1">
             <w:r>
               <w:rPr>
-                <w:rStyle w:val="Hyperlink"/>
+                <w:rStyle w:val="Hipervnculo"/>
                 <w:b/>
                 <w:smallCaps/>
                 <w:noProof/>
@@ -2829,7 +2786,7 @@
             </w:r>
             <w:r>
               <w:rPr>
-                <w:rStyle w:val="Hyperlink"/>
+                <w:rStyle w:val="Hipervnculo"/>
                 <w:b/>
                 <w:smallCaps/>
                 <w:noProof/>
@@ -2875,7 +2832,7 @@
                 <w:noProof/>
                 <w:webHidden/>
               </w:rPr>
-              <w:t>10</w:t>
+              <w:t>11</w:t>
             </w:r>
             <w:r>
               <w:rPr>
@@ -2888,11 +2845,12 @@
         </w:p>
         <w:p>
           <w:pPr>
-            <w:pStyle w:val="TOC2"/>
+            <w:pStyle w:val="TDC2"/>
             <w:tabs>
               <w:tab w:val="left" w:pos="880"/>
               <w:tab w:val="right" w:leader="dot" w:pos="9962"/>
             </w:tabs>
+            <w:spacing w:after="0" w:line="240" w:lineRule="auto"/>
             <w:rPr>
               <w:noProof/>
               <w:lang w:val="es-CO" w:eastAsia="es-CO"/>
@@ -2901,7 +2859,7 @@
           <w:hyperlink w:anchor="_Toc287589294" w:history="1">
             <w:r>
               <w:rPr>
-                <w:rStyle w:val="Hyperlink"/>
+                <w:rStyle w:val="Hipervnculo"/>
                 <w:b/>
                 <w:smallCaps/>
                 <w:noProof/>
@@ -2917,7 +2875,7 @@
             </w:r>
             <w:r>
               <w:rPr>
-                <w:rStyle w:val="Hyperlink"/>
+                <w:rStyle w:val="Hipervnculo"/>
                 <w:b/>
                 <w:smallCaps/>
                 <w:noProof/>
@@ -2963,7 +2921,7 @@
                 <w:noProof/>
                 <w:webHidden/>
               </w:rPr>
-              <w:t>10</w:t>
+              <w:t>12</w:t>
             </w:r>
             <w:r>
               <w:rPr>
@@ -2976,11 +2934,12 @@
         </w:p>
         <w:p>
           <w:pPr>
-            <w:pStyle w:val="TOC2"/>
+            <w:pStyle w:val="TDC2"/>
             <w:tabs>
               <w:tab w:val="left" w:pos="880"/>
               <w:tab w:val="right" w:leader="dot" w:pos="9962"/>
             </w:tabs>
+            <w:spacing w:after="0" w:line="240" w:lineRule="auto"/>
             <w:rPr>
               <w:noProof/>
               <w:lang w:val="es-CO" w:eastAsia="es-CO"/>
@@ -2989,7 +2948,7 @@
           <w:hyperlink w:anchor="_Toc287589295" w:history="1">
             <w:r>
               <w:rPr>
-                <w:rStyle w:val="Hyperlink"/>
+                <w:rStyle w:val="Hipervnculo"/>
                 <w:b/>
                 <w:smallCaps/>
                 <w:noProof/>
@@ -3005,7 +2964,7 @@
             </w:r>
             <w:r>
               <w:rPr>
-                <w:rStyle w:val="Hyperlink"/>
+                <w:rStyle w:val="Hipervnculo"/>
                 <w:b/>
                 <w:smallCaps/>
                 <w:noProof/>
@@ -3051,7 +3010,7 @@
                 <w:noProof/>
                 <w:webHidden/>
               </w:rPr>
-              <w:t>10</w:t>
+              <w:t>12</w:t>
             </w:r>
             <w:r>
               <w:rPr>
@@ -3064,11 +3023,12 @@
         </w:p>
         <w:p>
           <w:pPr>
-            <w:pStyle w:val="TOC1"/>
+            <w:pStyle w:val="TDC1"/>
             <w:tabs>
               <w:tab w:val="left" w:pos="440"/>
               <w:tab w:val="right" w:leader="dot" w:pos="9962"/>
             </w:tabs>
+            <w:spacing w:after="0" w:line="240" w:lineRule="auto"/>
             <w:rPr>
               <w:noProof/>
               <w:lang w:val="es-CO" w:eastAsia="es-CO"/>
@@ -3077,7 +3037,7 @@
           <w:hyperlink w:anchor="_Toc287589296" w:history="1">
             <w:r>
               <w:rPr>
-                <w:rStyle w:val="Hyperlink"/>
+                <w:rStyle w:val="Hipervnculo"/>
                 <w:b/>
                 <w:smallCaps/>
                 <w:noProof/>
@@ -3093,7 +3053,7 @@
             </w:r>
             <w:r>
               <w:rPr>
-                <w:rStyle w:val="Hyperlink"/>
+                <w:rStyle w:val="Hipervnculo"/>
                 <w:b/>
                 <w:smallCaps/>
                 <w:noProof/>
@@ -3139,7 +3099,7 @@
                 <w:noProof/>
                 <w:webHidden/>
               </w:rPr>
-              <w:t>11</w:t>
+              <w:t>13</w:t>
             </w:r>
             <w:r>
               <w:rPr>
@@ -3152,11 +3112,12 @@
         </w:p>
         <w:p>
           <w:pPr>
-            <w:pStyle w:val="TOC2"/>
+            <w:pStyle w:val="TDC2"/>
             <w:tabs>
               <w:tab w:val="left" w:pos="880"/>
               <w:tab w:val="right" w:leader="dot" w:pos="9962"/>
             </w:tabs>
+            <w:spacing w:after="0" w:line="240" w:lineRule="auto"/>
             <w:rPr>
               <w:noProof/>
               <w:lang w:val="es-CO" w:eastAsia="es-CO"/>
@@ -3165,7 +3126,7 @@
           <w:hyperlink w:anchor="_Toc287589297" w:history="1">
             <w:r>
               <w:rPr>
-                <w:rStyle w:val="Hyperlink"/>
+                <w:rStyle w:val="Hipervnculo"/>
                 <w:b/>
                 <w:smallCaps/>
                 <w:noProof/>
@@ -3181,7 +3142,7 @@
             </w:r>
             <w:r>
               <w:rPr>
-                <w:rStyle w:val="Hyperlink"/>
+                <w:rStyle w:val="Hipervnculo"/>
                 <w:b/>
                 <w:smallCaps/>
                 <w:noProof/>
@@ -3227,7 +3188,7 @@
                 <w:noProof/>
                 <w:webHidden/>
               </w:rPr>
-              <w:t>11</w:t>
+              <w:t>13</w:t>
             </w:r>
             <w:r>
               <w:rPr>
@@ -3240,11 +3201,12 @@
         </w:p>
         <w:p>
           <w:pPr>
-            <w:pStyle w:val="TOC2"/>
+            <w:pStyle w:val="TDC2"/>
             <w:tabs>
               <w:tab w:val="left" w:pos="880"/>
               <w:tab w:val="right" w:leader="dot" w:pos="9962"/>
             </w:tabs>
+            <w:spacing w:after="0" w:line="240" w:lineRule="auto"/>
             <w:rPr>
               <w:noProof/>
               <w:lang w:val="es-CO" w:eastAsia="es-CO"/>
@@ -3253,7 +3215,7 @@
           <w:hyperlink w:anchor="_Toc287589298" w:history="1">
             <w:r>
               <w:rPr>
-                <w:rStyle w:val="Hyperlink"/>
+                <w:rStyle w:val="Hipervnculo"/>
                 <w:b/>
                 <w:smallCaps/>
                 <w:noProof/>
@@ -3269,7 +3231,7 @@
             </w:r>
             <w:r>
               <w:rPr>
-                <w:rStyle w:val="Hyperlink"/>
+                <w:rStyle w:val="Hipervnculo"/>
                 <w:b/>
                 <w:smallCaps/>
                 <w:noProof/>
@@ -3315,7 +3277,7 @@
                 <w:noProof/>
                 <w:webHidden/>
               </w:rPr>
-              <w:t>11</w:t>
+              <w:t>13</w:t>
             </w:r>
             <w:r>
               <w:rPr>
@@ -3328,11 +3290,12 @@
         </w:p>
         <w:p>
           <w:pPr>
-            <w:pStyle w:val="TOC2"/>
+            <w:pStyle w:val="TDC2"/>
             <w:tabs>
               <w:tab w:val="left" w:pos="880"/>
               <w:tab w:val="right" w:leader="dot" w:pos="9962"/>
             </w:tabs>
+            <w:spacing w:after="0" w:line="240" w:lineRule="auto"/>
             <w:rPr>
               <w:noProof/>
               <w:lang w:val="es-CO" w:eastAsia="es-CO"/>
@@ -3341,7 +3304,7 @@
           <w:hyperlink w:anchor="_Toc287589299" w:history="1">
             <w:r>
               <w:rPr>
-                <w:rStyle w:val="Hyperlink"/>
+                <w:rStyle w:val="Hipervnculo"/>
                 <w:b/>
                 <w:smallCaps/>
                 <w:noProof/>
@@ -3357,7 +3320,7 @@
             </w:r>
             <w:r>
               <w:rPr>
-                <w:rStyle w:val="Hyperlink"/>
+                <w:rStyle w:val="Hipervnculo"/>
                 <w:b/>
                 <w:smallCaps/>
                 <w:noProof/>
@@ -3403,7 +3366,7 @@
                 <w:noProof/>
                 <w:webHidden/>
               </w:rPr>
-              <w:t>11</w:t>
+              <w:t>13</w:t>
             </w:r>
             <w:r>
               <w:rPr>
@@ -3416,11 +3379,12 @@
         </w:p>
         <w:p>
           <w:pPr>
-            <w:pStyle w:val="TOC1"/>
+            <w:pStyle w:val="TDC1"/>
             <w:tabs>
               <w:tab w:val="left" w:pos="440"/>
               <w:tab w:val="right" w:leader="dot" w:pos="9962"/>
             </w:tabs>
+            <w:spacing w:after="0" w:line="240" w:lineRule="auto"/>
             <w:rPr>
               <w:noProof/>
               <w:lang w:val="es-CO" w:eastAsia="es-CO"/>
@@ -3429,7 +3393,7 @@
           <w:hyperlink w:anchor="_Toc287589300" w:history="1">
             <w:r>
               <w:rPr>
-                <w:rStyle w:val="Hyperlink"/>
+                <w:rStyle w:val="Hipervnculo"/>
                 <w:b/>
                 <w:smallCaps/>
                 <w:noProof/>
@@ -3445,7 +3409,7 @@
             </w:r>
             <w:r>
               <w:rPr>
-                <w:rStyle w:val="Hyperlink"/>
+                <w:rStyle w:val="Hipervnculo"/>
                 <w:b/>
                 <w:smallCaps/>
                 <w:noProof/>
@@ -3491,7 +3455,7 @@
                 <w:noProof/>
                 <w:webHidden/>
               </w:rPr>
-              <w:t>12</w:t>
+              <w:t>14</w:t>
             </w:r>
             <w:r>
               <w:rPr>
@@ -3530,7 +3494,6 @@
     </w:p>
     <w:p>
       <w:pPr>
-        <w:spacing w:after="200" w:line="276" w:lineRule="auto"/>
         <w:rPr>
           <w:rFonts w:asciiTheme="minorHAnsi" w:hAnsiTheme="minorHAnsi"/>
           <w:sz w:val="22"/>
@@ -3546,25 +3509,87 @@
     </w:p>
     <w:p>
       <w:pPr>
-        <w:jc w:val="both"/>
-        <w:rPr>
-          <w:rFonts w:asciiTheme="minorHAnsi" w:hAnsiTheme="minorHAnsi"/>
-          <w:sz w:val="22"/>
-        </w:rPr>
-      </w:pPr>
-    </w:p>
-    <w:p>
-      <w:pPr>
-        <w:jc w:val="both"/>
-        <w:rPr>
-          <w:rFonts w:asciiTheme="minorHAnsi" w:hAnsiTheme="minorHAnsi"/>
-          <w:sz w:val="22"/>
-        </w:rPr>
-      </w:pPr>
-    </w:p>
-    <w:p>
-      <w:pPr>
-        <w:pStyle w:val="ListParagraph"/>
+        <w:jc w:val="center"/>
+        <w:rPr>
+          <w:rFonts w:asciiTheme="minorHAnsi" w:hAnsiTheme="minorHAnsi"/>
+          <w:sz w:val="22"/>
+        </w:rPr>
+      </w:pPr>
+    </w:p>
+    <w:p>
+      <w:pPr>
+        <w:jc w:val="center"/>
+        <w:rPr>
+          <w:rFonts w:asciiTheme="minorHAnsi" w:hAnsiTheme="minorHAnsi"/>
+          <w:sz w:val="22"/>
+        </w:rPr>
+      </w:pPr>
+    </w:p>
+    <w:p>
+      <w:pPr>
+        <w:jc w:val="center"/>
+        <w:rPr>
+          <w:rFonts w:asciiTheme="minorHAnsi" w:hAnsiTheme="minorHAnsi"/>
+          <w:b/>
+          <w:smallCaps/>
+          <w:sz w:val="48"/>
+          <w:szCs w:val="48"/>
+        </w:rPr>
+      </w:pPr>
+      <w:r>
+        <w:rPr>
+          <w:rFonts w:asciiTheme="minorHAnsi" w:hAnsiTheme="minorHAnsi"/>
+          <w:b/>
+          <w:smallCaps/>
+          <w:sz w:val="48"/>
+          <w:szCs w:val="48"/>
+        </w:rPr>
+        <w:t>Team Software Process</w:t>
+      </w:r>
+    </w:p>
+    <w:p>
+      <w:pPr>
+        <w:jc w:val="center"/>
+        <w:rPr>
+          <w:rFonts w:asciiTheme="minorHAnsi" w:hAnsiTheme="minorHAnsi"/>
+          <w:b/>
+          <w:smallCaps/>
+          <w:sz w:val="40"/>
+          <w:szCs w:val="48"/>
+        </w:rPr>
+      </w:pPr>
+      <w:r>
+        <w:rPr>
+          <w:rFonts w:asciiTheme="minorHAnsi" w:hAnsiTheme="minorHAnsi"/>
+          <w:b/>
+          <w:smallCaps/>
+          <w:sz w:val="40"/>
+          <w:szCs w:val="48"/>
+        </w:rPr>
+        <w:t>Ciclo 1</w:t>
+      </w:r>
+    </w:p>
+    <w:p>
+      <w:pPr>
+        <w:jc w:val="center"/>
+        <w:rPr>
+          <w:rFonts w:asciiTheme="minorHAnsi" w:hAnsiTheme="minorHAnsi"/>
+          <w:sz w:val="22"/>
+        </w:rPr>
+      </w:pPr>
+    </w:p>
+    <w:p>
+      <w:pPr>
+        <w:jc w:val="center"/>
+        <w:rPr>
+          <w:rFonts w:asciiTheme="minorHAnsi" w:hAnsiTheme="minorHAnsi"/>
+          <w:sz w:val="22"/>
+        </w:rPr>
+      </w:pPr>
+    </w:p>
+    <w:p>
+      <w:pPr>
+        <w:pStyle w:val="Prrafodelista"/>
         <w:numPr>
           <w:ilvl w:val="0"/>
           <w:numId w:val="2"/>
@@ -3627,7 +3652,7 @@
     </w:p>
     <w:p>
       <w:pPr>
-        <w:pStyle w:val="ListParagraph"/>
+        <w:pStyle w:val="Prrafodelista"/>
         <w:numPr>
           <w:ilvl w:val="1"/>
           <w:numId w:val="2"/>
@@ -3691,7 +3716,7 @@
     </w:p>
     <w:p>
       <w:pPr>
-        <w:pStyle w:val="ListParagraph"/>
+        <w:pStyle w:val="Prrafodelista"/>
         <w:numPr>
           <w:ilvl w:val="2"/>
           <w:numId w:val="2"/>
@@ -3729,7 +3754,7 @@
     </w:p>
     <w:p>
       <w:pPr>
-        <w:pStyle w:val="ListParagraph"/>
+        <w:pStyle w:val="Prrafodelista"/>
         <w:numPr>
           <w:ilvl w:val="0"/>
           <w:numId w:val="15"/>
@@ -3751,7 +3776,7 @@
     </w:p>
     <w:p>
       <w:pPr>
-        <w:pStyle w:val="ListParagraph"/>
+        <w:pStyle w:val="Prrafodelista"/>
         <w:numPr>
           <w:ilvl w:val="1"/>
           <w:numId w:val="15"/>
@@ -3773,7 +3798,7 @@
     </w:p>
     <w:p>
       <w:pPr>
-        <w:pStyle w:val="ListParagraph"/>
+        <w:pStyle w:val="Prrafodelista"/>
         <w:numPr>
           <w:ilvl w:val="1"/>
           <w:numId w:val="15"/>
@@ -3795,7 +3820,7 @@
     </w:p>
     <w:p>
       <w:pPr>
-        <w:pStyle w:val="ListParagraph"/>
+        <w:pStyle w:val="Prrafodelista"/>
         <w:numPr>
           <w:ilvl w:val="0"/>
           <w:numId w:val="15"/>
@@ -3817,7 +3842,7 @@
     </w:p>
     <w:p>
       <w:pPr>
-        <w:pStyle w:val="ListParagraph"/>
+        <w:pStyle w:val="Prrafodelista"/>
         <w:numPr>
           <w:ilvl w:val="1"/>
           <w:numId w:val="15"/>
@@ -3853,7 +3878,7 @@
     </w:p>
     <w:p>
       <w:pPr>
-        <w:pStyle w:val="ListParagraph"/>
+        <w:pStyle w:val="Prrafodelista"/>
         <w:numPr>
           <w:ilvl w:val="1"/>
           <w:numId w:val="15"/>
@@ -3898,7 +3923,7 @@
     </w:p>
     <w:p>
       <w:pPr>
-        <w:pStyle w:val="ListParagraph"/>
+        <w:pStyle w:val="Prrafodelista"/>
         <w:numPr>
           <w:ilvl w:val="2"/>
           <w:numId w:val="2"/>
@@ -3936,7 +3961,7 @@
     </w:p>
     <w:p>
       <w:pPr>
-        <w:pStyle w:val="ListParagraph"/>
+        <w:pStyle w:val="Prrafodelista"/>
         <w:numPr>
           <w:ilvl w:val="0"/>
           <w:numId w:val="15"/>
@@ -3965,7 +3990,7 @@
     </w:p>
     <w:p>
       <w:pPr>
-        <w:pStyle w:val="ListParagraph"/>
+        <w:pStyle w:val="Prrafodelista"/>
         <w:numPr>
           <w:ilvl w:val="0"/>
           <w:numId w:val="15"/>
@@ -3987,7 +4012,7 @@
     </w:p>
     <w:p>
       <w:pPr>
-        <w:pStyle w:val="ListParagraph"/>
+        <w:pStyle w:val="Prrafodelista"/>
         <w:numPr>
           <w:ilvl w:val="1"/>
           <w:numId w:val="15"/>
@@ -4009,7 +4034,7 @@
     </w:p>
     <w:p>
       <w:pPr>
-        <w:pStyle w:val="ListParagraph"/>
+        <w:pStyle w:val="Prrafodelista"/>
         <w:numPr>
           <w:ilvl w:val="0"/>
           <w:numId w:val="15"/>
@@ -4031,7 +4056,7 @@
     </w:p>
     <w:p>
       <w:pPr>
-        <w:pStyle w:val="ListParagraph"/>
+        <w:pStyle w:val="Prrafodelista"/>
         <w:numPr>
           <w:ilvl w:val="1"/>
           <w:numId w:val="15"/>
@@ -4053,7 +4078,7 @@
     </w:p>
     <w:p>
       <w:pPr>
-        <w:pStyle w:val="ListParagraph"/>
+        <w:pStyle w:val="Prrafodelista"/>
         <w:numPr>
           <w:ilvl w:val="1"/>
           <w:numId w:val="15"/>
@@ -4075,7 +4100,7 @@
     </w:p>
     <w:p>
       <w:pPr>
-        <w:pStyle w:val="ListParagraph"/>
+        <w:pStyle w:val="Prrafodelista"/>
         <w:numPr>
           <w:ilvl w:val="1"/>
           <w:numId w:val="15"/>
@@ -4106,7 +4131,7 @@
     </w:p>
     <w:p>
       <w:pPr>
-        <w:pStyle w:val="ListParagraph"/>
+        <w:pStyle w:val="Prrafodelista"/>
         <w:numPr>
           <w:ilvl w:val="2"/>
           <w:numId w:val="2"/>
@@ -4144,7 +4169,7 @@
     </w:p>
     <w:p>
       <w:pPr>
-        <w:pStyle w:val="ListParagraph"/>
+        <w:pStyle w:val="Prrafodelista"/>
         <w:numPr>
           <w:ilvl w:val="0"/>
           <w:numId w:val="15"/>
@@ -4166,7 +4191,7 @@
     </w:p>
     <w:p>
       <w:pPr>
-        <w:pStyle w:val="ListParagraph"/>
+        <w:pStyle w:val="Prrafodelista"/>
         <w:numPr>
           <w:ilvl w:val="1"/>
           <w:numId w:val="15"/>
@@ -4188,7 +4213,7 @@
     </w:p>
     <w:p>
       <w:pPr>
-        <w:pStyle w:val="ListParagraph"/>
+        <w:pStyle w:val="Prrafodelista"/>
         <w:numPr>
           <w:ilvl w:val="1"/>
           <w:numId w:val="15"/>
@@ -4210,7 +4235,7 @@
     </w:p>
     <w:p>
       <w:pPr>
-        <w:pStyle w:val="ListParagraph"/>
+        <w:pStyle w:val="Prrafodelista"/>
         <w:numPr>
           <w:ilvl w:val="0"/>
           <w:numId w:val="15"/>
@@ -4241,23 +4266,7 @@
           <w:rFonts w:asciiTheme="minorHAnsi" w:hAnsiTheme="minorHAnsi"/>
           <w:sz w:val="22"/>
         </w:rPr>
-        <w:t xml:space="preserve"> </w:t>
-      </w:r>
-      <w:proofErr w:type="spellStart"/>
-      <w:r>
-        <w:rPr>
-          <w:rFonts w:asciiTheme="minorHAnsi" w:hAnsiTheme="minorHAnsi"/>
-          <w:sz w:val="22"/>
-        </w:rPr>
-        <w:t>mantenible</w:t>
-      </w:r>
-      <w:proofErr w:type="spellEnd"/>
-      <w:r>
-        <w:rPr>
-          <w:rFonts w:asciiTheme="minorHAnsi" w:hAnsiTheme="minorHAnsi"/>
-          <w:sz w:val="22"/>
-        </w:rPr>
-        <w:t xml:space="preserve"> y bajo </w:t>
+        <w:t xml:space="preserve"> mantenible y bajo </w:t>
       </w:r>
       <w:r>
         <w:rPr>
@@ -4269,7 +4278,7 @@
     </w:p>
     <w:p>
       <w:pPr>
-        <w:pStyle w:val="ListParagraph"/>
+        <w:pStyle w:val="Prrafodelista"/>
         <w:numPr>
           <w:ilvl w:val="1"/>
           <w:numId w:val="15"/>
@@ -4286,28 +4295,12 @@
           <w:rFonts w:asciiTheme="minorHAnsi" w:hAnsiTheme="minorHAnsi"/>
           <w:sz w:val="22"/>
         </w:rPr>
-        <w:t xml:space="preserve">M11: Cubrimiento de métodos y atributos con </w:t>
-      </w:r>
-      <w:proofErr w:type="spellStart"/>
-      <w:r>
-        <w:rPr>
-          <w:rFonts w:asciiTheme="minorHAnsi" w:hAnsiTheme="minorHAnsi"/>
-          <w:sz w:val="22"/>
-        </w:rPr>
-        <w:t>Javadoc</w:t>
-      </w:r>
-      <w:proofErr w:type="spellEnd"/>
-      <w:r>
-        <w:rPr>
-          <w:rFonts w:asciiTheme="minorHAnsi" w:hAnsiTheme="minorHAnsi"/>
-          <w:sz w:val="22"/>
-        </w:rPr>
-        <w:t xml:space="preserve"> en 100%</w:t>
-      </w:r>
-    </w:p>
-    <w:p>
-      <w:pPr>
-        <w:pStyle w:val="ListParagraph"/>
+        <w:t>M11: Cubrimiento de métodos y atributos con Javadoc en 100%</w:t>
+      </w:r>
+    </w:p>
+    <w:p>
+      <w:pPr>
+        <w:pStyle w:val="Prrafodelista"/>
         <w:numPr>
           <w:ilvl w:val="1"/>
           <w:numId w:val="15"/>
@@ -4329,7 +4322,7 @@
     </w:p>
     <w:p>
       <w:pPr>
-        <w:pStyle w:val="ListParagraph"/>
+        <w:pStyle w:val="Prrafodelista"/>
         <w:numPr>
           <w:ilvl w:val="0"/>
           <w:numId w:val="15"/>
@@ -4386,7 +4379,7 @@
     </w:p>
     <w:p>
       <w:pPr>
-        <w:pStyle w:val="ListParagraph"/>
+        <w:pStyle w:val="Prrafodelista"/>
         <w:numPr>
           <w:ilvl w:val="0"/>
           <w:numId w:val="15"/>
@@ -4452,6 +4445,7 @@
           <w:rFonts w:asciiTheme="minorHAnsi" w:hAnsiTheme="minorHAnsi"/>
           <w:sz w:val="22"/>
         </w:rPr>
+        <w:lastRenderedPageBreak/>
         <w:t xml:space="preserve">Los </w:t>
       </w:r>
       <w:r>
@@ -4489,7 +4483,7 @@
     </w:p>
     <w:p>
       <w:pPr>
-        <w:pStyle w:val="ListParagraph"/>
+        <w:pStyle w:val="Prrafodelista"/>
         <w:numPr>
           <w:ilvl w:val="1"/>
           <w:numId w:val="2"/>
@@ -4623,60 +4617,14 @@
           <w:sz w:val="22"/>
           <w:highlight w:val="green"/>
         </w:rPr>
-        <w:t xml:space="preserve"> diciendo que teniendo como referencia nuestros trabajos profesionales y los trabajos que hemos desarrollado juntos a lo largo de ECOS </w:t>
-      </w:r>
-      <w:proofErr w:type="spellStart"/>
+        <w:t xml:space="preserve"> diciendo que teniendo como referencia nuestros trabajos profesionales y los trabajos que hemos desarrollado juntos a lo largo de ECOS bla bla bla</w:t>
+      </w:r>
       <w:r>
         <w:rPr>
           <w:rFonts w:asciiTheme="minorHAnsi" w:hAnsiTheme="minorHAnsi"/>
           <w:sz w:val="22"/>
           <w:highlight w:val="green"/>
         </w:rPr>
-        <w:t>bla</w:t>
-      </w:r>
-      <w:proofErr w:type="spellEnd"/>
-      <w:r>
-        <w:rPr>
-          <w:rFonts w:asciiTheme="minorHAnsi" w:hAnsiTheme="minorHAnsi"/>
-          <w:sz w:val="22"/>
-          <w:highlight w:val="green"/>
-        </w:rPr>
-        <w:t xml:space="preserve"> </w:t>
-      </w:r>
-      <w:proofErr w:type="spellStart"/>
-      <w:r>
-        <w:rPr>
-          <w:rFonts w:asciiTheme="minorHAnsi" w:hAnsiTheme="minorHAnsi"/>
-          <w:sz w:val="22"/>
-          <w:highlight w:val="green"/>
-        </w:rPr>
-        <w:t>bla</w:t>
-      </w:r>
-      <w:proofErr w:type="spellEnd"/>
-      <w:r>
-        <w:rPr>
-          <w:rFonts w:asciiTheme="minorHAnsi" w:hAnsiTheme="minorHAnsi"/>
-          <w:sz w:val="22"/>
-          <w:highlight w:val="green"/>
-        </w:rPr>
-        <w:t xml:space="preserve"> </w:t>
-      </w:r>
-      <w:proofErr w:type="spellStart"/>
-      <w:r>
-        <w:rPr>
-          <w:rFonts w:asciiTheme="minorHAnsi" w:hAnsiTheme="minorHAnsi"/>
-          <w:sz w:val="22"/>
-          <w:highlight w:val="green"/>
-        </w:rPr>
-        <w:t>bla</w:t>
-      </w:r>
-      <w:proofErr w:type="spellEnd"/>
-      <w:r>
-        <w:rPr>
-          <w:rFonts w:asciiTheme="minorHAnsi" w:hAnsiTheme="minorHAnsi"/>
-          <w:sz w:val="22"/>
-          <w:highlight w:val="green"/>
-        </w:rPr>
         <w:t>:</w:t>
       </w:r>
     </w:p>
@@ -4700,7 +4648,7 @@
     </w:p>
     <w:p>
       <w:pPr>
-        <w:pStyle w:val="Caption"/>
+        <w:pStyle w:val="Epgrafe"/>
         <w:keepNext/>
         <w:spacing w:after="120"/>
         <w:jc w:val="center"/>
@@ -4770,7 +4718,7 @@
     </w:p>
     <w:tbl>
       <w:tblPr>
-        <w:tblStyle w:val="TableGrid"/>
+        <w:tblStyle w:val="Tablaconcuadrcula"/>
         <w:tblW w:w="0" w:type="auto"/>
         <w:tblLayout w:type="fixed"/>
         <w:tblCellMar>
@@ -5155,19 +5103,11 @@
                 <w:rFonts w:asciiTheme="minorHAnsi" w:hAnsiTheme="minorHAnsi"/>
               </w:rPr>
             </w:pPr>
-            <w:proofErr w:type="spellStart"/>
-            <w:r>
-              <w:rPr>
-                <w:rFonts w:asciiTheme="minorHAnsi" w:hAnsiTheme="minorHAnsi"/>
-              </w:rPr>
-              <w:t>Willian</w:t>
-            </w:r>
-            <w:proofErr w:type="spellEnd"/>
-            <w:r>
-              <w:rPr>
-                <w:rFonts w:asciiTheme="minorHAnsi" w:hAnsiTheme="minorHAnsi"/>
-              </w:rPr>
-              <w:t xml:space="preserve"> </w:t>
+            <w:r>
+              <w:rPr>
+                <w:rFonts w:asciiTheme="minorHAnsi" w:hAnsiTheme="minorHAnsi"/>
+              </w:rPr>
+              <w:t xml:space="preserve">Willian </w:t>
             </w:r>
             <w:r>
               <w:rPr>
@@ -5175,19 +5115,11 @@
               </w:rPr>
               <w:t xml:space="preserve">Alejandro </w:t>
             </w:r>
-            <w:proofErr w:type="spellStart"/>
-            <w:r>
-              <w:rPr>
-                <w:rFonts w:asciiTheme="minorHAnsi" w:hAnsiTheme="minorHAnsi"/>
-              </w:rPr>
-              <w:t>Idrobo</w:t>
-            </w:r>
-            <w:proofErr w:type="spellEnd"/>
-            <w:r>
-              <w:rPr>
-                <w:rFonts w:asciiTheme="minorHAnsi" w:hAnsiTheme="minorHAnsi"/>
-              </w:rPr>
-              <w:t xml:space="preserve"> </w:t>
+            <w:r>
+              <w:rPr>
+                <w:rFonts w:asciiTheme="minorHAnsi" w:hAnsiTheme="minorHAnsi"/>
+              </w:rPr>
+              <w:t xml:space="preserve">Idrobo </w:t>
             </w:r>
           </w:p>
         </w:tc>
@@ -5816,74 +5748,16 @@
           <w:sz w:val="22"/>
           <w:highlight w:val="green"/>
         </w:rPr>
-        <w:t xml:space="preserve">a criterio del grupo los </w:t>
-      </w:r>
-      <w:proofErr w:type="spellStart"/>
-      <w:proofErr w:type="gramStart"/>
+        <w:t xml:space="preserve">a criterio del grupo los mas indicados son </w:t>
+      </w:r>
       <w:r>
         <w:rPr>
           <w:rFonts w:asciiTheme="minorHAnsi" w:hAnsiTheme="minorHAnsi"/>
           <w:sz w:val="22"/>
           <w:highlight w:val="green"/>
         </w:rPr>
-        <w:t>mas</w:t>
-      </w:r>
-      <w:proofErr w:type="spellEnd"/>
-      <w:proofErr w:type="gramEnd"/>
-      <w:r>
-        <w:rPr>
-          <w:rFonts w:asciiTheme="minorHAnsi" w:hAnsiTheme="minorHAnsi"/>
-          <w:sz w:val="22"/>
-          <w:highlight w:val="green"/>
-        </w:rPr>
-        <w:t xml:space="preserve"> indicados son </w:t>
-      </w:r>
-      <w:proofErr w:type="spellStart"/>
-      <w:r>
-        <w:rPr>
-          <w:rFonts w:asciiTheme="minorHAnsi" w:hAnsiTheme="minorHAnsi"/>
-          <w:sz w:val="22"/>
-          <w:highlight w:val="green"/>
-        </w:rPr>
-        <w:t>bla</w:t>
-      </w:r>
-      <w:proofErr w:type="spellEnd"/>
-      <w:r>
-        <w:rPr>
-          <w:rFonts w:asciiTheme="minorHAnsi" w:hAnsiTheme="minorHAnsi"/>
-          <w:sz w:val="22"/>
-          <w:highlight w:val="green"/>
-        </w:rPr>
-        <w:t xml:space="preserve"> </w:t>
-      </w:r>
-      <w:proofErr w:type="spellStart"/>
-      <w:r>
-        <w:rPr>
-          <w:rFonts w:asciiTheme="minorHAnsi" w:hAnsiTheme="minorHAnsi"/>
-          <w:sz w:val="22"/>
-          <w:highlight w:val="green"/>
-        </w:rPr>
-        <w:t>bla</w:t>
-      </w:r>
-      <w:proofErr w:type="spellEnd"/>
-      <w:r>
-        <w:rPr>
-          <w:rFonts w:asciiTheme="minorHAnsi" w:hAnsiTheme="minorHAnsi"/>
-          <w:sz w:val="22"/>
-          <w:highlight w:val="green"/>
-        </w:rPr>
-        <w:t xml:space="preserve"> </w:t>
-      </w:r>
-      <w:proofErr w:type="spellStart"/>
-      <w:r>
-        <w:rPr>
-          <w:rFonts w:asciiTheme="minorHAnsi" w:hAnsiTheme="minorHAnsi"/>
-          <w:sz w:val="22"/>
-          <w:highlight w:val="green"/>
-        </w:rPr>
-        <w:t>bla</w:t>
-      </w:r>
-      <w:proofErr w:type="spellEnd"/>
+        <w:t>bla bla bla</w:t>
+      </w:r>
       <w:r>
         <w:rPr>
           <w:rFonts w:asciiTheme="minorHAnsi" w:hAnsiTheme="minorHAnsi"/>
@@ -5995,32 +5869,8 @@
           <w:sz w:val="22"/>
         </w:rPr>
         <w:tab/>
-      </w:r>
-      <w:proofErr w:type="spellStart"/>
-      <w:r>
-        <w:rPr>
-          <w:rFonts w:asciiTheme="minorHAnsi" w:hAnsiTheme="minorHAnsi"/>
-          <w:sz w:val="22"/>
-        </w:rPr>
-        <w:t>Willian</w:t>
-      </w:r>
-      <w:proofErr w:type="spellEnd"/>
-      <w:r>
-        <w:rPr>
-          <w:rFonts w:asciiTheme="minorHAnsi" w:hAnsiTheme="minorHAnsi"/>
-          <w:sz w:val="22"/>
-        </w:rPr>
-        <w:t xml:space="preserve"> Alejandro </w:t>
-      </w:r>
-      <w:proofErr w:type="spellStart"/>
-      <w:r>
-        <w:rPr>
-          <w:rFonts w:asciiTheme="minorHAnsi" w:hAnsiTheme="minorHAnsi"/>
-          <w:sz w:val="22"/>
-        </w:rPr>
-        <w:t>Idrobo</w:t>
-      </w:r>
-      <w:proofErr w:type="spellEnd"/>
+        <w:t>Willian Alejandro Idrobo</w:t>
+      </w:r>
     </w:p>
     <w:p>
       <w:pPr>
@@ -6131,7 +5981,7 @@
     </w:p>
     <w:p>
       <w:pPr>
-        <w:pStyle w:val="ListParagraph"/>
+        <w:pStyle w:val="Prrafodelista"/>
         <w:numPr>
           <w:ilvl w:val="1"/>
           <w:numId w:val="2"/>
@@ -6205,7 +6055,7 @@
     </w:p>
     <w:p>
       <w:pPr>
-        <w:pStyle w:val="ListParagraph"/>
+        <w:pStyle w:val="Prrafodelista"/>
         <w:numPr>
           <w:ilvl w:val="1"/>
           <w:numId w:val="2"/>
@@ -6279,7 +6129,7 @@
     </w:p>
     <w:p>
       <w:pPr>
-        <w:pStyle w:val="ListParagraph"/>
+        <w:pStyle w:val="Prrafodelista"/>
         <w:numPr>
           <w:ilvl w:val="1"/>
           <w:numId w:val="2"/>
@@ -6330,6 +6180,7 @@
           <w:sz w:val="22"/>
           <w:highlight w:val="green"/>
         </w:rPr>
+        <w:lastRenderedPageBreak/>
         <w:t>Descripción Breve</w:t>
       </w:r>
     </w:p>
@@ -6344,7 +6195,7 @@
     </w:p>
     <w:p>
       <w:pPr>
-        <w:pStyle w:val="ListParagraph"/>
+        <w:pStyle w:val="Prrafodelista"/>
         <w:numPr>
           <w:ilvl w:val="0"/>
           <w:numId w:val="16"/>
@@ -6366,7 +6217,7 @@
     </w:p>
     <w:p>
       <w:pPr>
-        <w:pStyle w:val="ListParagraph"/>
+        <w:pStyle w:val="Prrafodelista"/>
         <w:numPr>
           <w:ilvl w:val="1"/>
           <w:numId w:val="16"/>
@@ -6388,7 +6239,7 @@
     </w:p>
     <w:p>
       <w:pPr>
-        <w:pStyle w:val="ListParagraph"/>
+        <w:pStyle w:val="Prrafodelista"/>
         <w:numPr>
           <w:ilvl w:val="1"/>
           <w:numId w:val="16"/>
@@ -6410,7 +6261,7 @@
     </w:p>
     <w:p>
       <w:pPr>
-        <w:pStyle w:val="ListParagraph"/>
+        <w:pStyle w:val="Prrafodelista"/>
         <w:numPr>
           <w:ilvl w:val="1"/>
           <w:numId w:val="16"/>
@@ -6432,7 +6283,7 @@
     </w:p>
     <w:p>
       <w:pPr>
-        <w:pStyle w:val="ListParagraph"/>
+        <w:pStyle w:val="Prrafodelista"/>
         <w:numPr>
           <w:ilvl w:val="1"/>
           <w:numId w:val="16"/>
@@ -6449,7 +6300,6 @@
           <w:rFonts w:asciiTheme="minorHAnsi" w:hAnsiTheme="minorHAnsi"/>
           <w:sz w:val="22"/>
         </w:rPr>
-        <w:lastRenderedPageBreak/>
         <w:t>Aspectos a mejorar</w:t>
       </w:r>
     </w:p>
@@ -6464,7 +6314,7 @@
     </w:p>
     <w:p>
       <w:pPr>
-        <w:pStyle w:val="ListParagraph"/>
+        <w:pStyle w:val="Prrafodelista"/>
         <w:numPr>
           <w:ilvl w:val="0"/>
           <w:numId w:val="16"/>
@@ -6486,7 +6336,7 @@
     </w:p>
     <w:p>
       <w:pPr>
-        <w:pStyle w:val="ListParagraph"/>
+        <w:pStyle w:val="Prrafodelista"/>
         <w:numPr>
           <w:ilvl w:val="1"/>
           <w:numId w:val="16"/>
@@ -6508,7 +6358,7 @@
     </w:p>
     <w:p>
       <w:pPr>
-        <w:pStyle w:val="ListParagraph"/>
+        <w:pStyle w:val="Prrafodelista"/>
         <w:numPr>
           <w:ilvl w:val="1"/>
           <w:numId w:val="16"/>
@@ -6530,7 +6380,7 @@
     </w:p>
     <w:p>
       <w:pPr>
-        <w:pStyle w:val="ListParagraph"/>
+        <w:pStyle w:val="Prrafodelista"/>
         <w:numPr>
           <w:ilvl w:val="1"/>
           <w:numId w:val="16"/>
@@ -6547,21 +6397,12 @@
           <w:rFonts w:asciiTheme="minorHAnsi" w:hAnsiTheme="minorHAnsi"/>
           <w:sz w:val="22"/>
         </w:rPr>
-        <w:t>¿Qué etapas fueron las más difíciles? Porqué</w:t>
-      </w:r>
-      <w:proofErr w:type="gramStart"/>
-      <w:r>
-        <w:rPr>
-          <w:rFonts w:asciiTheme="minorHAnsi" w:hAnsiTheme="minorHAnsi"/>
-          <w:sz w:val="22"/>
-        </w:rPr>
-        <w:t>?</w:t>
-      </w:r>
-      <w:proofErr w:type="gramEnd"/>
-    </w:p>
-    <w:p>
-      <w:pPr>
-        <w:pStyle w:val="ListParagraph"/>
+        <w:t>¿Qué etapas fueron las más difíciles? Porqué?</w:t>
+      </w:r>
+    </w:p>
+    <w:p>
+      <w:pPr>
+        <w:pStyle w:val="Prrafodelista"/>
         <w:numPr>
           <w:ilvl w:val="1"/>
           <w:numId w:val="16"/>
@@ -6626,7 +6467,7 @@
     </w:p>
     <w:p>
       <w:pPr>
-        <w:pStyle w:val="ListParagraph"/>
+        <w:pStyle w:val="Prrafodelista"/>
         <w:numPr>
           <w:ilvl w:val="0"/>
           <w:numId w:val="2"/>
@@ -6699,7 +6540,7 @@
     </w:p>
     <w:p>
       <w:pPr>
-        <w:pStyle w:val="ListParagraph"/>
+        <w:pStyle w:val="Prrafodelista"/>
         <w:numPr>
           <w:ilvl w:val="1"/>
           <w:numId w:val="2"/>
@@ -6797,7 +6638,7 @@
     </w:p>
     <w:p>
       <w:pPr>
-        <w:pStyle w:val="ListParagraph"/>
+        <w:pStyle w:val="Prrafodelista"/>
         <w:numPr>
           <w:ilvl w:val="1"/>
           <w:numId w:val="2"/>
@@ -6871,7 +6712,6 @@
           <w:rFonts w:asciiTheme="minorHAnsi" w:hAnsiTheme="minorHAnsi"/>
           <w:noProof/>
           <w:sz w:val="22"/>
-          <w:lang w:val="en-US" w:eastAsia="en-US"/>
         </w:rPr>
         <w:drawing>
           <wp:inline distT="0" distB="0" distL="0" distR="0">
@@ -6916,7 +6756,7 @@
     </w:p>
     <w:p>
       <w:pPr>
-        <w:pStyle w:val="Caption"/>
+        <w:pStyle w:val="Epgrafe"/>
         <w:spacing w:before="120" w:after="0"/>
         <w:contextualSpacing/>
         <w:jc w:val="center"/>
@@ -7032,7 +6872,7 @@
     </w:p>
     <w:p>
       <w:pPr>
-        <w:pStyle w:val="Caption"/>
+        <w:pStyle w:val="Epgrafe"/>
         <w:keepNext/>
         <w:spacing w:after="120"/>
         <w:jc w:val="center"/>
@@ -7102,7 +6942,7 @@
     </w:p>
     <w:tbl>
       <w:tblPr>
-        <w:tblStyle w:val="TableGrid"/>
+        <w:tblStyle w:val="Tablaconcuadrcula"/>
         <w:tblW w:w="0" w:type="auto"/>
         <w:jc w:val="center"/>
         <w:tblCellMar>
@@ -7232,7 +7072,6 @@
                 <w:b/>
               </w:rPr>
             </w:pPr>
-            <w:proofErr w:type="spellStart"/>
             <w:r>
               <w:rPr>
                 <w:rFonts w:asciiTheme="minorHAnsi" w:hAnsiTheme="minorHAnsi"/>
@@ -7240,7 +7079,6 @@
               </w:rPr>
               <w:t>FramePrincipal</w:t>
             </w:r>
-            <w:proofErr w:type="spellEnd"/>
           </w:p>
         </w:tc>
         <w:tc>
@@ -7313,7 +7151,6 @@
                 <w:b/>
               </w:rPr>
             </w:pPr>
-            <w:proofErr w:type="spellStart"/>
             <w:r>
               <w:rPr>
                 <w:rFonts w:asciiTheme="minorHAnsi" w:hAnsiTheme="minorHAnsi"/>
@@ -7321,7 +7158,6 @@
               </w:rPr>
               <w:t>PanelPersonas</w:t>
             </w:r>
-            <w:proofErr w:type="spellEnd"/>
           </w:p>
         </w:tc>
         <w:tc>
@@ -7392,7 +7228,6 @@
                 <w:b/>
               </w:rPr>
             </w:pPr>
-            <w:proofErr w:type="spellStart"/>
             <w:r>
               <w:rPr>
                 <w:rFonts w:asciiTheme="minorHAnsi" w:hAnsiTheme="minorHAnsi"/>
@@ -7400,7 +7235,6 @@
               </w:rPr>
               <w:t>PanelPlanCalidad</w:t>
             </w:r>
-            <w:proofErr w:type="spellEnd"/>
           </w:p>
         </w:tc>
         <w:tc>
@@ -7471,7 +7305,6 @@
                 <w:b/>
               </w:rPr>
             </w:pPr>
-            <w:proofErr w:type="spellStart"/>
             <w:r>
               <w:rPr>
                 <w:rFonts w:asciiTheme="minorHAnsi" w:hAnsiTheme="minorHAnsi"/>
@@ -7479,7 +7312,6 @@
               </w:rPr>
               <w:t>PanelPlan</w:t>
             </w:r>
-            <w:proofErr w:type="spellEnd"/>
           </w:p>
         </w:tc>
         <w:tc>
@@ -7550,7 +7382,6 @@
                 <w:b/>
               </w:rPr>
             </w:pPr>
-            <w:proofErr w:type="spellStart"/>
             <w:r>
               <w:rPr>
                 <w:rFonts w:asciiTheme="minorHAnsi" w:hAnsiTheme="minorHAnsi"/>
@@ -7558,7 +7389,6 @@
               </w:rPr>
               <w:t>PanelReporte</w:t>
             </w:r>
-            <w:proofErr w:type="spellEnd"/>
           </w:p>
         </w:tc>
         <w:tc>
@@ -7787,7 +7617,6 @@
                 <w:b/>
               </w:rPr>
             </w:pPr>
-            <w:proofErr w:type="spellStart"/>
             <w:r>
               <w:rPr>
                 <w:rFonts w:asciiTheme="minorHAnsi" w:hAnsiTheme="minorHAnsi"/>
@@ -7795,7 +7624,6 @@
               </w:rPr>
               <w:t>PlanCalidad</w:t>
             </w:r>
-            <w:proofErr w:type="spellEnd"/>
           </w:p>
         </w:tc>
         <w:tc>
@@ -7868,7 +7696,6 @@
                 <w:b/>
               </w:rPr>
             </w:pPr>
-            <w:proofErr w:type="spellStart"/>
             <w:r>
               <w:rPr>
                 <w:rFonts w:asciiTheme="minorHAnsi" w:hAnsiTheme="minorHAnsi"/>
@@ -7876,7 +7703,6 @@
               </w:rPr>
               <w:t>PlanProductoXCiclo</w:t>
             </w:r>
-            <w:proofErr w:type="spellEnd"/>
           </w:p>
         </w:tc>
         <w:tc>
@@ -8107,7 +7933,6 @@
                 <w:b/>
               </w:rPr>
             </w:pPr>
-            <w:proofErr w:type="spellStart"/>
             <w:r>
               <w:rPr>
                 <w:rFonts w:asciiTheme="minorHAnsi" w:hAnsiTheme="minorHAnsi"/>
@@ -8115,7 +7940,6 @@
               </w:rPr>
               <w:t>GestorArchivoPropiedades</w:t>
             </w:r>
-            <w:proofErr w:type="spellEnd"/>
           </w:p>
         </w:tc>
         <w:tc>
@@ -8188,7 +8012,6 @@
                 <w:b/>
               </w:rPr>
             </w:pPr>
-            <w:proofErr w:type="spellStart"/>
             <w:r>
               <w:rPr>
                 <w:rFonts w:asciiTheme="minorHAnsi" w:hAnsiTheme="minorHAnsi"/>
@@ -8196,7 +8019,6 @@
               </w:rPr>
               <w:t>LogT</w:t>
             </w:r>
-            <w:proofErr w:type="spellEnd"/>
           </w:p>
         </w:tc>
         <w:tc>
@@ -8267,7 +8089,6 @@
                 <w:b/>
               </w:rPr>
             </w:pPr>
-            <w:proofErr w:type="spellStart"/>
             <w:r>
               <w:rPr>
                 <w:rFonts w:asciiTheme="minorHAnsi" w:hAnsiTheme="minorHAnsi"/>
@@ -8275,7 +8096,6 @@
               </w:rPr>
               <w:t>LogD</w:t>
             </w:r>
-            <w:proofErr w:type="spellEnd"/>
           </w:p>
         </w:tc>
         <w:tc>
@@ -8346,7 +8166,6 @@
                 <w:b/>
               </w:rPr>
             </w:pPr>
-            <w:proofErr w:type="spellStart"/>
             <w:r>
               <w:rPr>
                 <w:rFonts w:asciiTheme="minorHAnsi" w:hAnsiTheme="minorHAnsi"/>
@@ -8354,7 +8173,6 @@
               </w:rPr>
               <w:t>LogInt</w:t>
             </w:r>
-            <w:proofErr w:type="spellEnd"/>
           </w:p>
         </w:tc>
         <w:tc>
@@ -8426,7 +8244,6 @@
                 <w:b/>
               </w:rPr>
             </w:pPr>
-            <w:proofErr w:type="spellStart"/>
             <w:r>
               <w:rPr>
                 <w:rFonts w:asciiTheme="minorHAnsi" w:hAnsiTheme="minorHAnsi"/>
@@ -8434,7 +8251,6 @@
               </w:rPr>
               <w:t>Loc</w:t>
             </w:r>
-            <w:proofErr w:type="spellEnd"/>
           </w:p>
         </w:tc>
         <w:tc>
@@ -8507,7 +8323,7 @@
     </w:p>
     <w:p>
       <w:pPr>
-        <w:pStyle w:val="ListParagraph"/>
+        <w:pStyle w:val="Prrafodelista"/>
         <w:numPr>
           <w:ilvl w:val="1"/>
           <w:numId w:val="2"/>
@@ -8563,12 +8379,12 @@
       </w:r>
       <w:r>
         <w:rPr>
-          <w:rStyle w:val="FootnoteReference"/>
+          <w:rStyle w:val="Refdenotaalpie"/>
           <w:rFonts w:asciiTheme="minorHAnsi" w:hAnsiTheme="minorHAnsi"/>
           <w:sz w:val="22"/>
           <w:szCs w:val="22"/>
         </w:rPr>
-        <w:footnoteReference w:id="1"/>
+        <w:footnoteReference w:id="2"/>
       </w:r>
       <w:r>
         <w:rPr>
@@ -8591,7 +8407,7 @@
     </w:p>
     <w:p>
       <w:pPr>
-        <w:pStyle w:val="Caption"/>
+        <w:pStyle w:val="Epgrafe"/>
         <w:keepNext/>
         <w:spacing w:after="120"/>
         <w:jc w:val="center"/>
@@ -8669,7 +8485,7 @@
     </w:p>
     <w:tbl>
       <w:tblPr>
-        <w:tblStyle w:val="TableGrid"/>
+        <w:tblStyle w:val="Tablaconcuadrcula"/>
         <w:tblW w:w="0" w:type="auto"/>
         <w:jc w:val="center"/>
         <w:tblBorders>
@@ -9748,7 +9564,7 @@
     </w:p>
     <w:p>
       <w:pPr>
-        <w:pStyle w:val="Caption"/>
+        <w:pStyle w:val="Epgrafe"/>
         <w:keepNext/>
         <w:spacing w:after="120"/>
         <w:jc w:val="center"/>
@@ -9826,7 +9642,7 @@
     </w:p>
     <w:tbl>
       <w:tblPr>
-        <w:tblStyle w:val="TableGrid"/>
+        <w:tblStyle w:val="Tablaconcuadrcula"/>
         <w:tblW w:w="0" w:type="auto"/>
         <w:jc w:val="center"/>
         <w:tblCellMar>
@@ -10042,7 +9858,6 @@
                 <w:b/>
               </w:rPr>
             </w:pPr>
-            <w:proofErr w:type="spellStart"/>
             <w:r>
               <w:rPr>
                 <w:rFonts w:asciiTheme="minorHAnsi" w:hAnsiTheme="minorHAnsi"/>
@@ -10050,7 +9865,6 @@
               </w:rPr>
               <w:t>FramePrincipal</w:t>
             </w:r>
-            <w:proofErr w:type="spellEnd"/>
           </w:p>
         </w:tc>
         <w:tc>
@@ -10071,14 +9885,12 @@
                 <w:rFonts w:asciiTheme="minorHAnsi" w:hAnsiTheme="minorHAnsi"/>
               </w:rPr>
             </w:pPr>
-            <w:proofErr w:type="spellStart"/>
             <w:r>
               <w:rPr>
                 <w:rFonts w:asciiTheme="minorHAnsi" w:hAnsiTheme="minorHAnsi"/>
               </w:rPr>
               <w:t>MostrarPantalla</w:t>
             </w:r>
-            <w:proofErr w:type="spellEnd"/>
           </w:p>
         </w:tc>
         <w:tc>
@@ -10207,14 +10019,12 @@
                 <w:rFonts w:asciiTheme="minorHAnsi" w:hAnsiTheme="minorHAnsi"/>
               </w:rPr>
             </w:pPr>
-            <w:proofErr w:type="spellStart"/>
             <w:r>
               <w:rPr>
                 <w:rFonts w:asciiTheme="minorHAnsi" w:hAnsiTheme="minorHAnsi"/>
               </w:rPr>
               <w:t>InicializarComponentes</w:t>
             </w:r>
-            <w:proofErr w:type="spellEnd"/>
           </w:p>
         </w:tc>
         <w:tc>
@@ -10323,7 +10133,6 @@
                 <w:b/>
               </w:rPr>
             </w:pPr>
-            <w:proofErr w:type="spellStart"/>
             <w:r>
               <w:rPr>
                 <w:rFonts w:asciiTheme="minorHAnsi" w:hAnsiTheme="minorHAnsi"/>
@@ -10331,7 +10140,6 @@
               </w:rPr>
               <w:t>PanelPersonas</w:t>
             </w:r>
-            <w:proofErr w:type="spellEnd"/>
           </w:p>
         </w:tc>
         <w:tc>
@@ -10352,14 +10160,12 @@
                 <w:rFonts w:asciiTheme="minorHAnsi" w:hAnsiTheme="minorHAnsi"/>
               </w:rPr>
             </w:pPr>
-            <w:proofErr w:type="spellStart"/>
             <w:r>
               <w:rPr>
                 <w:rFonts w:asciiTheme="minorHAnsi" w:hAnsiTheme="minorHAnsi"/>
               </w:rPr>
               <w:t>InicializarComponentes</w:t>
             </w:r>
-            <w:proofErr w:type="spellEnd"/>
           </w:p>
         </w:tc>
         <w:tc>
@@ -10488,14 +10294,12 @@
                 <w:rFonts w:asciiTheme="minorHAnsi" w:hAnsiTheme="minorHAnsi"/>
               </w:rPr>
             </w:pPr>
-            <w:proofErr w:type="spellStart"/>
             <w:r>
               <w:rPr>
                 <w:rFonts w:asciiTheme="minorHAnsi" w:hAnsiTheme="minorHAnsi"/>
               </w:rPr>
               <w:t>GestionarPersona</w:t>
             </w:r>
-            <w:proofErr w:type="spellEnd"/>
           </w:p>
         </w:tc>
         <w:tc>
@@ -10604,7 +10408,6 @@
                 <w:b/>
               </w:rPr>
             </w:pPr>
-            <w:proofErr w:type="spellStart"/>
             <w:r>
               <w:rPr>
                 <w:rFonts w:asciiTheme="minorHAnsi" w:hAnsiTheme="minorHAnsi"/>
@@ -10612,7 +10415,6 @@
               </w:rPr>
               <w:t>PanelPlanCalidad</w:t>
             </w:r>
-            <w:proofErr w:type="spellEnd"/>
           </w:p>
         </w:tc>
         <w:tc>
@@ -10633,14 +10435,12 @@
                 <w:rFonts w:asciiTheme="minorHAnsi" w:hAnsiTheme="minorHAnsi"/>
               </w:rPr>
             </w:pPr>
-            <w:proofErr w:type="spellStart"/>
             <w:r>
               <w:rPr>
                 <w:rFonts w:asciiTheme="minorHAnsi" w:hAnsiTheme="minorHAnsi"/>
               </w:rPr>
               <w:t>InicializarComponentes</w:t>
             </w:r>
-            <w:proofErr w:type="spellEnd"/>
           </w:p>
         </w:tc>
         <w:tc>
@@ -10769,14 +10569,12 @@
                 <w:rFonts w:asciiTheme="minorHAnsi" w:hAnsiTheme="minorHAnsi"/>
               </w:rPr>
             </w:pPr>
-            <w:proofErr w:type="spellStart"/>
             <w:r>
               <w:rPr>
                 <w:rFonts w:asciiTheme="minorHAnsi" w:hAnsiTheme="minorHAnsi"/>
               </w:rPr>
               <w:t>GestionarPlanCalidad</w:t>
             </w:r>
-            <w:proofErr w:type="spellEnd"/>
           </w:p>
         </w:tc>
         <w:tc>
@@ -10885,7 +10683,6 @@
                 <w:b/>
               </w:rPr>
             </w:pPr>
-            <w:proofErr w:type="spellStart"/>
             <w:r>
               <w:rPr>
                 <w:rFonts w:asciiTheme="minorHAnsi" w:hAnsiTheme="minorHAnsi"/>
@@ -10893,7 +10690,6 @@
               </w:rPr>
               <w:t>PanelPlan</w:t>
             </w:r>
-            <w:proofErr w:type="spellEnd"/>
           </w:p>
         </w:tc>
         <w:tc>
@@ -10914,14 +10710,12 @@
                 <w:rFonts w:asciiTheme="minorHAnsi" w:hAnsiTheme="minorHAnsi"/>
               </w:rPr>
             </w:pPr>
-            <w:proofErr w:type="spellStart"/>
             <w:r>
               <w:rPr>
                 <w:rFonts w:asciiTheme="minorHAnsi" w:hAnsiTheme="minorHAnsi"/>
               </w:rPr>
               <w:t>InicializarComponentes</w:t>
             </w:r>
-            <w:proofErr w:type="spellEnd"/>
           </w:p>
         </w:tc>
         <w:tc>
@@ -11050,14 +10844,12 @@
                 <w:rFonts w:asciiTheme="minorHAnsi" w:hAnsiTheme="minorHAnsi"/>
               </w:rPr>
             </w:pPr>
-            <w:proofErr w:type="spellStart"/>
             <w:r>
               <w:rPr>
                 <w:rFonts w:asciiTheme="minorHAnsi" w:hAnsiTheme="minorHAnsi"/>
               </w:rPr>
               <w:t>GestionarPlan</w:t>
             </w:r>
-            <w:proofErr w:type="spellEnd"/>
           </w:p>
         </w:tc>
         <w:tc>
@@ -11166,7 +10958,6 @@
                 <w:b/>
               </w:rPr>
             </w:pPr>
-            <w:proofErr w:type="spellStart"/>
             <w:r>
               <w:rPr>
                 <w:rFonts w:asciiTheme="minorHAnsi" w:hAnsiTheme="minorHAnsi"/>
@@ -11174,7 +10965,6 @@
               </w:rPr>
               <w:t>PanelReporte</w:t>
             </w:r>
-            <w:proofErr w:type="spellEnd"/>
           </w:p>
         </w:tc>
         <w:tc>
@@ -11195,14 +10985,12 @@
                 <w:rFonts w:asciiTheme="minorHAnsi" w:hAnsiTheme="minorHAnsi"/>
               </w:rPr>
             </w:pPr>
-            <w:proofErr w:type="spellStart"/>
             <w:r>
               <w:rPr>
                 <w:rFonts w:asciiTheme="minorHAnsi" w:hAnsiTheme="minorHAnsi"/>
               </w:rPr>
               <w:t>MostrarReportePersonas</w:t>
             </w:r>
-            <w:proofErr w:type="spellEnd"/>
           </w:p>
         </w:tc>
         <w:tc>
@@ -11331,14 +11119,12 @@
                 <w:rFonts w:asciiTheme="minorHAnsi" w:hAnsiTheme="minorHAnsi"/>
               </w:rPr>
             </w:pPr>
-            <w:proofErr w:type="spellStart"/>
             <w:r>
               <w:rPr>
                 <w:rFonts w:asciiTheme="minorHAnsi" w:hAnsiTheme="minorHAnsi"/>
               </w:rPr>
               <w:t>MostrarReporteGrupo</w:t>
             </w:r>
-            <w:proofErr w:type="spellEnd"/>
           </w:p>
         </w:tc>
         <w:tc>
@@ -11474,14 +11260,12 @@
                 <w:rFonts w:asciiTheme="minorHAnsi" w:hAnsiTheme="minorHAnsi"/>
               </w:rPr>
             </w:pPr>
-            <w:proofErr w:type="spellStart"/>
             <w:r>
               <w:rPr>
                 <w:rFonts w:asciiTheme="minorHAnsi" w:hAnsiTheme="minorHAnsi"/>
               </w:rPr>
               <w:t>AnalizarLogT</w:t>
             </w:r>
-            <w:proofErr w:type="spellEnd"/>
           </w:p>
         </w:tc>
         <w:tc>
@@ -11608,14 +11392,12 @@
                 <w:rFonts w:asciiTheme="minorHAnsi" w:hAnsiTheme="minorHAnsi"/>
               </w:rPr>
             </w:pPr>
-            <w:proofErr w:type="spellStart"/>
             <w:r>
               <w:rPr>
                 <w:rFonts w:asciiTheme="minorHAnsi" w:hAnsiTheme="minorHAnsi"/>
               </w:rPr>
               <w:t>AnalizarLogD</w:t>
             </w:r>
-            <w:proofErr w:type="spellEnd"/>
           </w:p>
         </w:tc>
         <w:tc>
@@ -11739,14 +11521,12 @@
                 <w:rFonts w:asciiTheme="minorHAnsi" w:hAnsiTheme="minorHAnsi"/>
               </w:rPr>
             </w:pPr>
-            <w:proofErr w:type="spellStart"/>
             <w:r>
               <w:rPr>
                 <w:rFonts w:asciiTheme="minorHAnsi" w:hAnsiTheme="minorHAnsi"/>
               </w:rPr>
               <w:t>AnalizarLogInt</w:t>
             </w:r>
-            <w:proofErr w:type="spellEnd"/>
           </w:p>
         </w:tc>
         <w:tc>
@@ -11870,14 +11650,12 @@
                 <w:rFonts w:asciiTheme="minorHAnsi" w:hAnsiTheme="minorHAnsi"/>
               </w:rPr>
             </w:pPr>
-            <w:proofErr w:type="spellStart"/>
             <w:r>
               <w:rPr>
                 <w:rFonts w:asciiTheme="minorHAnsi" w:hAnsiTheme="minorHAnsi"/>
               </w:rPr>
               <w:t>AnalizarLoc</w:t>
             </w:r>
-            <w:proofErr w:type="spellEnd"/>
           </w:p>
         </w:tc>
         <w:tc>
@@ -12001,14 +11779,12 @@
                 <w:rFonts w:asciiTheme="minorHAnsi" w:hAnsiTheme="minorHAnsi"/>
               </w:rPr>
             </w:pPr>
-            <w:proofErr w:type="spellStart"/>
             <w:r>
               <w:rPr>
                 <w:rFonts w:asciiTheme="minorHAnsi" w:hAnsiTheme="minorHAnsi"/>
               </w:rPr>
               <w:t>BuscarArchivos</w:t>
             </w:r>
-            <w:proofErr w:type="spellEnd"/>
           </w:p>
         </w:tc>
         <w:tc>
@@ -12132,14 +11908,12 @@
                 <w:rFonts w:asciiTheme="minorHAnsi" w:hAnsiTheme="minorHAnsi"/>
               </w:rPr>
             </w:pPr>
-            <w:proofErr w:type="spellStart"/>
             <w:r>
               <w:rPr>
                 <w:rFonts w:asciiTheme="minorHAnsi" w:hAnsiTheme="minorHAnsi"/>
               </w:rPr>
               <w:t>GenerarReportePersonas</w:t>
             </w:r>
-            <w:proofErr w:type="spellEnd"/>
           </w:p>
         </w:tc>
         <w:tc>
@@ -12265,14 +12039,12 @@
                 <w:rFonts w:asciiTheme="minorHAnsi" w:hAnsiTheme="minorHAnsi"/>
               </w:rPr>
             </w:pPr>
-            <w:proofErr w:type="spellStart"/>
             <w:r>
               <w:rPr>
                 <w:rFonts w:asciiTheme="minorHAnsi" w:hAnsiTheme="minorHAnsi"/>
               </w:rPr>
               <w:t>GenerarReporteGrupo</w:t>
             </w:r>
-            <w:proofErr w:type="spellEnd"/>
           </w:p>
         </w:tc>
         <w:tc>
@@ -12409,14 +12181,12 @@
                 <w:rFonts w:asciiTheme="minorHAnsi" w:hAnsiTheme="minorHAnsi"/>
               </w:rPr>
             </w:pPr>
-            <w:proofErr w:type="spellStart"/>
             <w:r>
               <w:rPr>
                 <w:rFonts w:asciiTheme="minorHAnsi" w:hAnsiTheme="minorHAnsi"/>
               </w:rPr>
               <w:t>GestionarRol</w:t>
             </w:r>
-            <w:proofErr w:type="spellEnd"/>
           </w:p>
         </w:tc>
         <w:tc>
@@ -12528,7 +12298,6 @@
                 <w:b/>
               </w:rPr>
             </w:pPr>
-            <w:proofErr w:type="spellStart"/>
             <w:r>
               <w:rPr>
                 <w:rFonts w:asciiTheme="minorHAnsi" w:hAnsiTheme="minorHAnsi"/>
@@ -12536,7 +12305,6 @@
               </w:rPr>
               <w:t>PlanCalidad</w:t>
             </w:r>
-            <w:proofErr w:type="spellEnd"/>
           </w:p>
         </w:tc>
         <w:tc>
@@ -12675,7 +12443,6 @@
                 <w:b/>
               </w:rPr>
             </w:pPr>
-            <w:proofErr w:type="spellStart"/>
             <w:r>
               <w:rPr>
                 <w:rFonts w:asciiTheme="minorHAnsi" w:hAnsiTheme="minorHAnsi"/>
@@ -12683,7 +12450,6 @@
               </w:rPr>
               <w:t>PlanProductoXCiclo</w:t>
             </w:r>
-            <w:proofErr w:type="spellEnd"/>
           </w:p>
         </w:tc>
         <w:tc>
@@ -12850,14 +12616,12 @@
                 <w:rFonts w:asciiTheme="minorHAnsi" w:hAnsiTheme="minorHAnsi"/>
               </w:rPr>
             </w:pPr>
-            <w:proofErr w:type="spellStart"/>
             <w:r>
               <w:rPr>
                 <w:rFonts w:asciiTheme="minorHAnsi" w:hAnsiTheme="minorHAnsi"/>
               </w:rPr>
               <w:t>ListarCiclos</w:t>
             </w:r>
-            <w:proofErr w:type="spellEnd"/>
           </w:p>
         </w:tc>
         <w:tc>
@@ -13114,7 +12878,6 @@
                 <w:b/>
               </w:rPr>
             </w:pPr>
-            <w:proofErr w:type="spellStart"/>
             <w:r>
               <w:rPr>
                 <w:rFonts w:asciiTheme="minorHAnsi" w:hAnsiTheme="minorHAnsi"/>
@@ -13122,7 +12885,6 @@
               </w:rPr>
               <w:t>GestorArchivoPropiedades</w:t>
             </w:r>
-            <w:proofErr w:type="spellEnd"/>
           </w:p>
         </w:tc>
         <w:tc>
@@ -13143,14 +12905,12 @@
                 <w:rFonts w:asciiTheme="minorHAnsi" w:hAnsiTheme="minorHAnsi"/>
               </w:rPr>
             </w:pPr>
-            <w:proofErr w:type="spellStart"/>
             <w:r>
               <w:rPr>
                 <w:rFonts w:asciiTheme="minorHAnsi" w:hAnsiTheme="minorHAnsi"/>
               </w:rPr>
               <w:t>LeerPropiedad</w:t>
             </w:r>
-            <w:proofErr w:type="spellEnd"/>
           </w:p>
         </w:tc>
         <w:tc>
@@ -13277,14 +13037,12 @@
                 <w:rFonts w:asciiTheme="minorHAnsi" w:hAnsiTheme="minorHAnsi"/>
               </w:rPr>
             </w:pPr>
-            <w:proofErr w:type="spellStart"/>
             <w:r>
               <w:rPr>
                 <w:rFonts w:asciiTheme="minorHAnsi" w:hAnsiTheme="minorHAnsi"/>
               </w:rPr>
               <w:t>EliminarPropiedad</w:t>
             </w:r>
-            <w:proofErr w:type="spellEnd"/>
           </w:p>
         </w:tc>
         <w:tc>
@@ -13408,14 +13166,12 @@
                 <w:rFonts w:asciiTheme="minorHAnsi" w:hAnsiTheme="minorHAnsi"/>
               </w:rPr>
             </w:pPr>
-            <w:proofErr w:type="spellStart"/>
             <w:r>
               <w:rPr>
                 <w:rFonts w:asciiTheme="minorHAnsi" w:hAnsiTheme="minorHAnsi"/>
               </w:rPr>
               <w:t>InsertarPropiedad</w:t>
             </w:r>
-            <w:proofErr w:type="spellEnd"/>
           </w:p>
         </w:tc>
         <w:tc>
@@ -13541,14 +13297,12 @@
                 <w:rFonts w:asciiTheme="minorHAnsi" w:hAnsiTheme="minorHAnsi"/>
               </w:rPr>
             </w:pPr>
-            <w:proofErr w:type="spellStart"/>
             <w:r>
               <w:rPr>
                 <w:rFonts w:asciiTheme="minorHAnsi" w:hAnsiTheme="minorHAnsi"/>
               </w:rPr>
               <w:t>ModificarPropiedad</w:t>
             </w:r>
-            <w:proofErr w:type="spellEnd"/>
           </w:p>
         </w:tc>
         <w:tc>
@@ -13657,7 +13411,6 @@
                 <w:b/>
               </w:rPr>
             </w:pPr>
-            <w:proofErr w:type="spellStart"/>
             <w:r>
               <w:rPr>
                 <w:rFonts w:asciiTheme="minorHAnsi" w:hAnsiTheme="minorHAnsi"/>
@@ -13665,7 +13418,6 @@
               </w:rPr>
               <w:t>LogT</w:t>
             </w:r>
-            <w:proofErr w:type="spellEnd"/>
           </w:p>
         </w:tc>
         <w:tc>
@@ -13804,7 +13556,6 @@
                 <w:b/>
               </w:rPr>
             </w:pPr>
-            <w:proofErr w:type="spellStart"/>
             <w:r>
               <w:rPr>
                 <w:rFonts w:asciiTheme="minorHAnsi" w:hAnsiTheme="minorHAnsi"/>
@@ -13812,7 +13563,6 @@
               </w:rPr>
               <w:t>LogD</w:t>
             </w:r>
-            <w:proofErr w:type="spellEnd"/>
           </w:p>
         </w:tc>
         <w:tc>
@@ -13951,7 +13701,6 @@
                 <w:b/>
               </w:rPr>
             </w:pPr>
-            <w:proofErr w:type="spellStart"/>
             <w:r>
               <w:rPr>
                 <w:rFonts w:asciiTheme="minorHAnsi" w:hAnsiTheme="minorHAnsi"/>
@@ -13959,7 +13708,6 @@
               </w:rPr>
               <w:t>LogInt</w:t>
             </w:r>
-            <w:proofErr w:type="spellEnd"/>
           </w:p>
         </w:tc>
         <w:tc>
@@ -14098,7 +13846,6 @@
                 <w:b/>
               </w:rPr>
             </w:pPr>
-            <w:proofErr w:type="spellStart"/>
             <w:r>
               <w:rPr>
                 <w:rFonts w:asciiTheme="minorHAnsi" w:hAnsiTheme="minorHAnsi"/>
@@ -14106,7 +13853,6 @@
               </w:rPr>
               <w:t>Loc</w:t>
             </w:r>
-            <w:proofErr w:type="spellEnd"/>
           </w:p>
         </w:tc>
         <w:tc>
@@ -14373,7 +14119,7 @@
     </w:p>
     <w:p>
       <w:pPr>
-        <w:pStyle w:val="ListParagraph"/>
+        <w:pStyle w:val="Prrafodelista"/>
         <w:numPr>
           <w:ilvl w:val="2"/>
           <w:numId w:val="2"/>
@@ -14468,7 +14214,7 @@
     </w:p>
     <w:p>
       <w:pPr>
-        <w:pStyle w:val="Caption"/>
+        <w:pStyle w:val="Epgrafe"/>
         <w:keepNext/>
         <w:spacing w:after="120"/>
         <w:jc w:val="center"/>
@@ -14546,7 +14292,7 @@
     </w:p>
     <w:tbl>
       <w:tblPr>
-        <w:tblStyle w:val="TableGrid"/>
+        <w:tblStyle w:val="Tablaconcuadrcula"/>
         <w:tblW w:w="0" w:type="auto"/>
         <w:jc w:val="center"/>
         <w:tblCellMar>
@@ -15565,7 +15311,7 @@
           <v:shape id="_x0000_i1025" type="#_x0000_t75" style="width:189pt;height:123.75pt" o:ole="">
             <v:imagedata r:id="rId11" o:title=""/>
           </v:shape>
-          <o:OLEObject Type="Embed" ProgID="Equation.3" ShapeID="_x0000_i1025" DrawAspect="Content" ObjectID="_1361343206" r:id="rId12"/>
+          <o:OLEObject Type="Embed" ProgID="Equation.3" ShapeID="_x0000_i1025" DrawAspect="Content" ObjectID="_1361517808" r:id="rId12"/>
         </w:object>
       </w:r>
     </w:p>
@@ -15637,7 +15383,7 @@
           <v:shape id="_x0000_i1026" type="#_x0000_t75" style="width:186pt;height:38.25pt" o:ole="">
             <v:imagedata r:id="rId13" o:title=""/>
           </v:shape>
-          <o:OLEObject Type="Embed" ProgID="Equation.3" ShapeID="_x0000_i1026" DrawAspect="Content" ObjectID="_1361343207" r:id="rId14"/>
+          <o:OLEObject Type="Embed" ProgID="Equation.3" ShapeID="_x0000_i1026" DrawAspect="Content" ObjectID="_1361517809" r:id="rId14"/>
         </w:object>
       </w:r>
       <w:r>
@@ -15667,7 +15413,7 @@
           <v:shape id="_x0000_i1027" type="#_x0000_t75" style="width:189pt;height:38.25pt" o:ole="">
             <v:imagedata r:id="rId15" o:title=""/>
           </v:shape>
-          <o:OLEObject Type="Embed" ProgID="Equation.3" ShapeID="_x0000_i1027" DrawAspect="Content" ObjectID="_1361343208" r:id="rId16"/>
+          <o:OLEObject Type="Embed" ProgID="Equation.3" ShapeID="_x0000_i1027" DrawAspect="Content" ObjectID="_1361517810" r:id="rId16"/>
         </w:object>
       </w:r>
     </w:p>
@@ -15708,7 +15454,7 @@
           <v:shape id="_x0000_i1028" type="#_x0000_t75" style="width:14.25pt;height:17.25pt" o:ole="">
             <v:imagedata r:id="rId17" o:title=""/>
           </v:shape>
-          <o:OLEObject Type="Embed" ProgID="Equation.3" ShapeID="_x0000_i1028" DrawAspect="Content" ObjectID="_1361343209" r:id="rId18"/>
+          <o:OLEObject Type="Embed" ProgID="Equation.3" ShapeID="_x0000_i1028" DrawAspect="Content" ObjectID="_1361517811" r:id="rId18"/>
         </w:object>
       </w:r>
       <w:r>
@@ -15750,7 +15496,7 @@
           <v:shape id="_x0000_i1029" type="#_x0000_t75" style="width:395.25pt;height:88.5pt" o:ole="">
             <v:imagedata r:id="rId19" o:title=""/>
           </v:shape>
-          <o:OLEObject Type="Embed" ProgID="Equation.3" ShapeID="_x0000_i1029" DrawAspect="Content" ObjectID="_1361343210" r:id="rId20"/>
+          <o:OLEObject Type="Embed" ProgID="Equation.3" ShapeID="_x0000_i1029" DrawAspect="Content" ObjectID="_1361517812" r:id="rId20"/>
         </w:object>
       </w:r>
     </w:p>
@@ -15801,7 +15547,7 @@
           <v:shape id="_x0000_i1030" type="#_x0000_t75" style="width:15pt;height:18pt" o:ole="">
             <v:imagedata r:id="rId21" o:title=""/>
           </v:shape>
-          <o:OLEObject Type="Embed" ProgID="Equation.3" ShapeID="_x0000_i1030" DrawAspect="Content" ObjectID="_1361343211" r:id="rId22"/>
+          <o:OLEObject Type="Embed" ProgID="Equation.3" ShapeID="_x0000_i1030" DrawAspect="Content" ObjectID="_1361517813" r:id="rId22"/>
         </w:object>
       </w:r>
       <w:r>
@@ -15843,7 +15589,7 @@
           <v:shape id="_x0000_i1031" type="#_x0000_t75" style="width:129.75pt;height:54.75pt" o:ole="">
             <v:imagedata r:id="rId23" o:title=""/>
           </v:shape>
-          <o:OLEObject Type="Embed" ProgID="Equation.3" ShapeID="_x0000_i1031" DrawAspect="Content" ObjectID="_1361343212" r:id="rId24"/>
+          <o:OLEObject Type="Embed" ProgID="Equation.3" ShapeID="_x0000_i1031" DrawAspect="Content" ObjectID="_1361517814" r:id="rId24"/>
         </w:object>
       </w:r>
     </w:p>
@@ -15915,7 +15661,7 @@
           <v:shape id="_x0000_i1032" type="#_x0000_t75" style="width:138pt;height:1in" o:ole="">
             <v:imagedata r:id="rId25" o:title=""/>
           </v:shape>
-          <o:OLEObject Type="Embed" ProgID="Equation.3" ShapeID="_x0000_i1032" DrawAspect="Content" ObjectID="_1361343213" r:id="rId26"/>
+          <o:OLEObject Type="Embed" ProgID="Equation.3" ShapeID="_x0000_i1032" DrawAspect="Content" ObjectID="_1361517815" r:id="rId26"/>
         </w:object>
       </w:r>
     </w:p>
@@ -15977,7 +15723,6 @@
       <w:r>
         <w:rPr>
           <w:noProof/>
-          <w:lang w:val="en-US" w:eastAsia="en-US"/>
         </w:rPr>
         <w:drawing>
           <wp:inline distT="0" distB="0" distL="0" distR="0">
@@ -15996,7 +15741,7 @@
     </w:p>
     <w:p>
       <w:pPr>
-        <w:pStyle w:val="Caption"/>
+        <w:pStyle w:val="Epgrafe"/>
         <w:spacing w:before="120" w:after="0"/>
         <w:contextualSpacing/>
         <w:jc w:val="center"/>
@@ -16164,7 +15909,7 @@
     </w:p>
     <w:p>
       <w:pPr>
-        <w:pStyle w:val="ListParagraph"/>
+        <w:pStyle w:val="Prrafodelista"/>
         <w:numPr>
           <w:ilvl w:val="2"/>
           <w:numId w:val="2"/>
@@ -16408,7 +16153,7 @@
     </w:p>
     <w:p>
       <w:pPr>
-        <w:pStyle w:val="ListParagraph"/>
+        <w:pStyle w:val="Prrafodelista"/>
         <w:numPr>
           <w:ilvl w:val="1"/>
           <w:numId w:val="2"/>
@@ -16492,7 +16237,7 @@
     </w:p>
     <w:p>
       <w:pPr>
-        <w:pStyle w:val="ListParagraph"/>
+        <w:pStyle w:val="Prrafodelista"/>
         <w:numPr>
           <w:ilvl w:val="1"/>
           <w:numId w:val="2"/>
@@ -16591,7 +16336,7 @@
     </w:p>
     <w:p>
       <w:pPr>
-        <w:pStyle w:val="ListParagraph"/>
+        <w:pStyle w:val="Prrafodelista"/>
         <w:numPr>
           <w:ilvl w:val="0"/>
           <w:numId w:val="2"/>
@@ -16673,7 +16418,7 @@
     </w:p>
     <w:p>
       <w:pPr>
-        <w:pStyle w:val="ListParagraph"/>
+        <w:pStyle w:val="Prrafodelista"/>
         <w:numPr>
           <w:ilvl w:val="1"/>
           <w:numId w:val="2"/>
@@ -16747,7 +16492,7 @@
     </w:p>
     <w:p>
       <w:pPr>
-        <w:pStyle w:val="ListParagraph"/>
+        <w:pStyle w:val="Prrafodelista"/>
         <w:numPr>
           <w:ilvl w:val="1"/>
           <w:numId w:val="2"/>
@@ -16821,7 +16566,7 @@
     </w:p>
     <w:p>
       <w:pPr>
-        <w:pStyle w:val="ListParagraph"/>
+        <w:pStyle w:val="Prrafodelista"/>
         <w:numPr>
           <w:ilvl w:val="1"/>
           <w:numId w:val="2"/>
@@ -16938,7 +16683,7 @@
     </w:p>
     <w:p>
       <w:pPr>
-        <w:pStyle w:val="ListParagraph"/>
+        <w:pStyle w:val="Prrafodelista"/>
         <w:numPr>
           <w:ilvl w:val="0"/>
           <w:numId w:val="2"/>
@@ -16953,7 +16698,6 @@
         </w:rPr>
       </w:pPr>
       <w:bookmarkStart w:id="21" w:name="_Toc287589300"/>
-      <w:proofErr w:type="spellStart"/>
       <w:r>
         <w:rPr>
           <w:rFonts w:asciiTheme="minorHAnsi" w:hAnsiTheme="minorHAnsi"/>
@@ -16963,7 +16707,6 @@
         </w:rPr>
         <w:t>PostMortem</w:t>
       </w:r>
-      <w:proofErr w:type="spellEnd"/>
       <w:r>
         <w:rPr>
           <w:rFonts w:asciiTheme="minorHAnsi" w:hAnsiTheme="minorHAnsi"/>
@@ -17045,14 +16788,14 @@
 
 <file path=word/endnotes.xml><?xml version="1.0" encoding="utf-8"?>
 <w:endnotes xmlns:ve="http://schemas.openxmlformats.org/markup-compatibility/2006" xmlns:o="urn:schemas-microsoft-com:office:office" xmlns:r="http://schemas.openxmlformats.org/officeDocument/2006/relationships" xmlns:m="http://schemas.openxmlformats.org/officeDocument/2006/math" xmlns:v="urn:schemas-microsoft-com:vml" xmlns:wp="http://schemas.openxmlformats.org/drawingml/2006/wordprocessingDrawing" xmlns:w10="urn:schemas-microsoft-com:office:word" xmlns:w="http://schemas.openxmlformats.org/wordprocessingml/2006/main" xmlns:wne="http://schemas.microsoft.com/office/word/2006/wordml">
-  <w:endnote w:type="separator" w:id="-1">
+  <w:endnote w:type="separator" w:id="0">
     <w:p>
       <w:r>
         <w:separator/>
       </w:r>
     </w:p>
   </w:endnote>
-  <w:endnote w:type="continuationSeparator" w:id="0">
+  <w:endnote w:type="continuationSeparator" w:id="1">
     <w:p>
       <w:r>
         <w:continuationSeparator/>
@@ -17066,7 +16809,7 @@
 <w:ftr xmlns:ve="http://schemas.openxmlformats.org/markup-compatibility/2006" xmlns:o="urn:schemas-microsoft-com:office:office" xmlns:r="http://schemas.openxmlformats.org/officeDocument/2006/relationships" xmlns:m="http://schemas.openxmlformats.org/officeDocument/2006/math" xmlns:v="urn:schemas-microsoft-com:vml" xmlns:wp="http://schemas.openxmlformats.org/drawingml/2006/wordprocessingDrawing" xmlns:w10="urn:schemas-microsoft-com:office:word" xmlns:w="http://schemas.openxmlformats.org/wordprocessingml/2006/main" xmlns:wne="http://schemas.microsoft.com/office/word/2006/wordml">
   <w:p>
     <w:pPr>
-      <w:pStyle w:val="Footer"/>
+      <w:pStyle w:val="Piedepgina"/>
       <w:pBdr>
         <w:bottom w:val="single" w:sz="12" w:space="1" w:color="auto"/>
       </w:pBdr>
@@ -17078,13 +16821,12 @@
   </w:p>
   <w:p>
     <w:pPr>
-      <w:pStyle w:val="Footer"/>
+      <w:pStyle w:val="Piedepgina"/>
       <w:jc w:val="both"/>
       <w:rPr>
         <w:rFonts w:ascii="Calibri" w:hAnsi="Calibri"/>
       </w:rPr>
     </w:pPr>
-    <w:proofErr w:type="spellStart"/>
     <w:r>
       <w:rPr>
         <w:rFonts w:ascii="Calibri" w:hAnsi="Calibri"/>
@@ -17092,7 +16834,6 @@
       </w:rPr>
       <w:t>Ingenium</w:t>
     </w:r>
-    <w:proofErr w:type="spellEnd"/>
     <w:r>
       <w:rPr>
         <w:rFonts w:ascii="Calibri" w:hAnsi="Calibri"/>
@@ -17109,16 +16850,8 @@
       <w:rPr>
         <w:rFonts w:ascii="Calibri" w:hAnsi="Calibri"/>
       </w:rPr>
-      <w:t xml:space="preserve"> </w:t>
+      <w:t xml:space="preserve"> Uniandes</w:t>
     </w:r>
-    <w:proofErr w:type="spellStart"/>
-    <w:r>
-      <w:rPr>
-        <w:rFonts w:ascii="Calibri" w:hAnsi="Calibri"/>
-      </w:rPr>
-      <w:t>Uniandes</w:t>
-    </w:r>
-    <w:proofErr w:type="spellEnd"/>
     <w:r>
       <w:rPr>
         <w:rFonts w:ascii="Calibri" w:hAnsi="Calibri"/>
@@ -17128,7 +16861,7 @@
   </w:p>
   <w:p>
     <w:pPr>
-      <w:pStyle w:val="Footer"/>
+      <w:pStyle w:val="Piedepgina"/>
       <w:tabs>
         <w:tab w:val="clear" w:pos="4419"/>
         <w:tab w:val="clear" w:pos="8838"/>
@@ -17181,7 +16914,7 @@
         <w:rFonts w:ascii="Calibri" w:hAnsi="Calibri"/>
         <w:noProof/>
       </w:rPr>
-      <w:t>10</w:t>
+      <w:t>2</w:t>
     </w:r>
     <w:r>
       <w:rPr>
@@ -17195,31 +16928,31 @@
 
 <file path=word/footnotes.xml><?xml version="1.0" encoding="utf-8"?>
 <w:footnotes xmlns:ve="http://schemas.openxmlformats.org/markup-compatibility/2006" xmlns:o="urn:schemas-microsoft-com:office:office" xmlns:r="http://schemas.openxmlformats.org/officeDocument/2006/relationships" xmlns:m="http://schemas.openxmlformats.org/officeDocument/2006/math" xmlns:v="urn:schemas-microsoft-com:vml" xmlns:wp="http://schemas.openxmlformats.org/drawingml/2006/wordprocessingDrawing" xmlns:w10="urn:schemas-microsoft-com:office:word" xmlns:w="http://schemas.openxmlformats.org/wordprocessingml/2006/main" xmlns:wne="http://schemas.microsoft.com/office/word/2006/wordml">
-  <w:footnote w:type="separator" w:id="-1">
+  <w:footnote w:type="separator" w:id="0">
     <w:p>
       <w:r>
         <w:separator/>
       </w:r>
     </w:p>
   </w:footnote>
-  <w:footnote w:type="continuationSeparator" w:id="0">
+  <w:footnote w:type="continuationSeparator" w:id="1">
     <w:p>
       <w:r>
         <w:continuationSeparator/>
       </w:r>
     </w:p>
   </w:footnote>
-  <w:footnote w:id="1">
-    <w:p>
-      <w:pPr>
-        <w:pStyle w:val="FootnoteText"/>
+  <w:footnote w:id="2">
+    <w:p>
+      <w:pPr>
+        <w:pStyle w:val="Textonotapie"/>
         <w:rPr>
           <w:lang w:val="en-US"/>
         </w:rPr>
       </w:pPr>
       <w:r>
         <w:rPr>
-          <w:rStyle w:val="FootnoteReference"/>
+          <w:rStyle w:val="Refdenotaalpie"/>
         </w:rPr>
         <w:footnoteRef/>
       </w:r>
@@ -17238,7 +16971,7 @@
 <w:hdr xmlns:ve="http://schemas.openxmlformats.org/markup-compatibility/2006" xmlns:o="urn:schemas-microsoft-com:office:office" xmlns:r="http://schemas.openxmlformats.org/officeDocument/2006/relationships" xmlns:m="http://schemas.openxmlformats.org/officeDocument/2006/math" xmlns:v="urn:schemas-microsoft-com:vml" xmlns:wp="http://schemas.openxmlformats.org/drawingml/2006/wordprocessingDrawing" xmlns:w10="urn:schemas-microsoft-com:office:word" xmlns:w="http://schemas.openxmlformats.org/wordprocessingml/2006/main" xmlns:wne="http://schemas.microsoft.com/office/word/2006/wordml">
   <w:p>
     <w:pPr>
-      <w:pStyle w:val="Header"/>
+      <w:pStyle w:val="Encabezado"/>
       <w:rPr>
         <w:rFonts w:asciiTheme="minorHAnsi" w:hAnsiTheme="minorHAnsi"/>
         <w:b/>
@@ -17253,7 +16986,6 @@
         <w:smallCaps/>
         <w:noProof/>
         <w:sz w:val="24"/>
-        <w:lang w:val="en-US" w:eastAsia="en-US"/>
       </w:rPr>
       <w:drawing>
         <wp:anchor distT="0" distB="0" distL="114300" distR="114300" simplePos="0" relativeHeight="251660288" behindDoc="0" locked="0" layoutInCell="1" allowOverlap="0">
@@ -17321,7 +17053,7 @@
   </w:p>
   <w:p>
     <w:pPr>
-      <w:pStyle w:val="Header"/>
+      <w:pStyle w:val="Encabezado"/>
       <w:rPr>
         <w:rFonts w:asciiTheme="minorHAnsi" w:hAnsiTheme="minorHAnsi"/>
         <w:b/>
@@ -17337,7 +17069,7 @@
   </w:p>
   <w:p>
     <w:pPr>
-      <w:pStyle w:val="Header"/>
+      <w:pStyle w:val="Encabezado"/>
       <w:pBdr>
         <w:bottom w:val="single" w:sz="12" w:space="1" w:color="auto"/>
       </w:pBdr>
@@ -17346,37 +17078,12 @@
         <w:b/>
       </w:rPr>
     </w:pPr>
-    <w:proofErr w:type="spellStart"/>
     <w:r>
       <w:rPr>
         <w:rFonts w:asciiTheme="minorHAnsi" w:hAnsiTheme="minorHAnsi"/>
         <w:b/>
       </w:rPr>
-      <w:t>Team</w:t>
-    </w:r>
-    <w:proofErr w:type="spellEnd"/>
-    <w:r>
-      <w:rPr>
-        <w:rFonts w:asciiTheme="minorHAnsi" w:hAnsiTheme="minorHAnsi"/>
-        <w:b/>
-      </w:rPr>
-      <w:t xml:space="preserve"> Software </w:t>
-    </w:r>
-    <w:proofErr w:type="spellStart"/>
-    <w:r>
-      <w:rPr>
-        <w:rFonts w:asciiTheme="minorHAnsi" w:hAnsiTheme="minorHAnsi"/>
-        <w:b/>
-      </w:rPr>
-      <w:t>Process</w:t>
-    </w:r>
-    <w:proofErr w:type="spellEnd"/>
-    <w:r>
-      <w:rPr>
-        <w:rFonts w:asciiTheme="minorHAnsi" w:hAnsiTheme="minorHAnsi"/>
-        <w:b/>
-      </w:rPr>
-      <w:t xml:space="preserve"> (TSP)</w:t>
+      <w:t>Team Software Process (TSP)</w:t>
     </w:r>
   </w:p>
   <w:p>
@@ -19985,11 +19692,11 @@
       <w:lang w:eastAsia="es-CO"/>
     </w:rPr>
   </w:style>
-  <w:style w:type="paragraph" w:styleId="Heading1">
+  <w:style w:type="paragraph" w:styleId="Ttulo1">
     <w:name w:val="heading 1"/>
     <w:basedOn w:val="Normal"/>
     <w:next w:val="Normal"/>
-    <w:link w:val="Heading1Char"/>
+    <w:link w:val="Ttulo1Car"/>
     <w:uiPriority w:val="9"/>
     <w:qFormat/>
     <w:rsid w:val="00E34903"/>
@@ -20008,13 +19715,13 @@
       <w:szCs w:val="28"/>
     </w:rPr>
   </w:style>
-  <w:style w:type="character" w:default="1" w:styleId="DefaultParagraphFont">
+  <w:style w:type="character" w:default="1" w:styleId="Fuentedeprrafopredeter">
     <w:name w:val="Default Paragraph Font"/>
     <w:uiPriority w:val="1"/>
     <w:semiHidden/>
     <w:unhideWhenUsed/>
   </w:style>
-  <w:style w:type="table" w:default="1" w:styleId="TableNormal">
+  <w:style w:type="table" w:default="1" w:styleId="Tablanormal">
     <w:name w:val="Normal Table"/>
     <w:uiPriority w:val="99"/>
     <w:semiHidden/>
@@ -20030,16 +19737,16 @@
       </w:tblCellMar>
     </w:tblPr>
   </w:style>
-  <w:style w:type="numbering" w:default="1" w:styleId="NoList">
+  <w:style w:type="numbering" w:default="1" w:styleId="Sinlista">
     <w:name w:val="No List"/>
     <w:uiPriority w:val="99"/>
     <w:semiHidden/>
     <w:unhideWhenUsed/>
   </w:style>
-  <w:style w:type="paragraph" w:styleId="Header">
+  <w:style w:type="paragraph" w:styleId="Encabezado">
     <w:name w:val="header"/>
     <w:basedOn w:val="Normal"/>
-    <w:link w:val="HeaderChar"/>
+    <w:link w:val="EncabezadoCar"/>
     <w:uiPriority w:val="99"/>
     <w:unhideWhenUsed/>
     <w:rsid w:val="00AA0662"/>
@@ -20053,10 +19760,10 @@
       <w:rFonts w:eastAsiaTheme="minorEastAsia"/>
     </w:rPr>
   </w:style>
-  <w:style w:type="character" w:customStyle="1" w:styleId="HeaderChar">
-    <w:name w:val="Header Char"/>
-    <w:basedOn w:val="DefaultParagraphFont"/>
-    <w:link w:val="Header"/>
+  <w:style w:type="character" w:customStyle="1" w:styleId="EncabezadoCar">
+    <w:name w:val="Encabezado Car"/>
+    <w:basedOn w:val="Fuentedeprrafopredeter"/>
+    <w:link w:val="Encabezado"/>
     <w:uiPriority w:val="99"/>
     <w:rsid w:val="00AA0662"/>
     <w:rPr>
@@ -20064,10 +19771,10 @@
       <w:lang w:eastAsia="es-CO"/>
     </w:rPr>
   </w:style>
-  <w:style w:type="paragraph" w:styleId="Footer">
+  <w:style w:type="paragraph" w:styleId="Piedepgina">
     <w:name w:val="footer"/>
     <w:basedOn w:val="Normal"/>
-    <w:link w:val="FooterChar"/>
+    <w:link w:val="PiedepginaCar"/>
     <w:uiPriority w:val="99"/>
     <w:unhideWhenUsed/>
     <w:rsid w:val="00AA0662"/>
@@ -20078,17 +19785,17 @@
       </w:tabs>
     </w:pPr>
   </w:style>
-  <w:style w:type="character" w:customStyle="1" w:styleId="FooterChar">
-    <w:name w:val="Footer Char"/>
-    <w:basedOn w:val="DefaultParagraphFont"/>
-    <w:link w:val="Footer"/>
+  <w:style w:type="character" w:customStyle="1" w:styleId="PiedepginaCar">
+    <w:name w:val="Pie de página Car"/>
+    <w:basedOn w:val="Fuentedeprrafopredeter"/>
+    <w:link w:val="Piedepgina"/>
     <w:uiPriority w:val="99"/>
     <w:rsid w:val="00AA0662"/>
   </w:style>
-  <w:style w:type="paragraph" w:styleId="BalloonText">
+  <w:style w:type="paragraph" w:styleId="Textodeglobo">
     <w:name w:val="Balloon Text"/>
     <w:basedOn w:val="Normal"/>
-    <w:link w:val="BalloonTextChar"/>
+    <w:link w:val="TextodegloboCar"/>
     <w:uiPriority w:val="99"/>
     <w:semiHidden/>
     <w:unhideWhenUsed/>
@@ -20099,10 +19806,10 @@
       <w:szCs w:val="16"/>
     </w:rPr>
   </w:style>
-  <w:style w:type="character" w:customStyle="1" w:styleId="BalloonTextChar">
-    <w:name w:val="Balloon Text Char"/>
-    <w:basedOn w:val="DefaultParagraphFont"/>
-    <w:link w:val="BalloonText"/>
+  <w:style w:type="character" w:customStyle="1" w:styleId="TextodegloboCar">
+    <w:name w:val="Texto de globo Car"/>
+    <w:basedOn w:val="Fuentedeprrafopredeter"/>
+    <w:link w:val="Textodeglobo"/>
     <w:uiPriority w:val="99"/>
     <w:semiHidden/>
     <w:rsid w:val="00AA0662"/>
@@ -20112,7 +19819,7 @@
       <w:szCs w:val="16"/>
     </w:rPr>
   </w:style>
-  <w:style w:type="paragraph" w:styleId="ListParagraph">
+  <w:style w:type="paragraph" w:styleId="Prrafodelista">
     <w:name w:val="List Paragraph"/>
     <w:basedOn w:val="Normal"/>
     <w:uiPriority w:val="34"/>
@@ -20123,10 +19830,10 @@
       <w:contextualSpacing/>
     </w:pPr>
   </w:style>
-  <w:style w:type="character" w:customStyle="1" w:styleId="Heading1Char">
-    <w:name w:val="Heading 1 Char"/>
-    <w:basedOn w:val="DefaultParagraphFont"/>
-    <w:link w:val="Heading1"/>
+  <w:style w:type="character" w:customStyle="1" w:styleId="Ttulo1Car">
+    <w:name w:val="Título 1 Car"/>
+    <w:basedOn w:val="Fuentedeprrafopredeter"/>
+    <w:link w:val="Ttulo1"/>
     <w:uiPriority w:val="9"/>
     <w:rsid w:val="00E34903"/>
     <w:rPr>
@@ -20139,9 +19846,9 @@
       <w:lang w:eastAsia="es-CO"/>
     </w:rPr>
   </w:style>
-  <w:style w:type="paragraph" w:styleId="TOCHeading">
+  <w:style w:type="paragraph" w:styleId="TtulodeTDC">
     <w:name w:val="TOC Heading"/>
-    <w:basedOn w:val="Heading1"/>
+    <w:basedOn w:val="Ttulo1"/>
     <w:next w:val="Normal"/>
     <w:uiPriority w:val="39"/>
     <w:unhideWhenUsed/>
@@ -20155,7 +19862,7 @@
       <w:lang w:val="es-ES" w:eastAsia="en-US"/>
     </w:rPr>
   </w:style>
-  <w:style w:type="paragraph" w:styleId="TOC2">
+  <w:style w:type="paragraph" w:styleId="TDC2">
     <w:name w:val="toc 2"/>
     <w:basedOn w:val="Normal"/>
     <w:next w:val="Normal"/>
@@ -20176,7 +19883,7 @@
       <w:lang w:val="es-ES" w:eastAsia="en-US"/>
     </w:rPr>
   </w:style>
-  <w:style w:type="paragraph" w:styleId="TOC1">
+  <w:style w:type="paragraph" w:styleId="TDC1">
     <w:name w:val="toc 1"/>
     <w:basedOn w:val="Normal"/>
     <w:next w:val="Normal"/>
@@ -20196,7 +19903,7 @@
       <w:lang w:val="es-ES" w:eastAsia="en-US"/>
     </w:rPr>
   </w:style>
-  <w:style w:type="paragraph" w:styleId="TOC3">
+  <w:style w:type="paragraph" w:styleId="TDC3">
     <w:name w:val="toc 3"/>
     <w:basedOn w:val="Normal"/>
     <w:next w:val="Normal"/>
@@ -20217,9 +19924,9 @@
       <w:lang w:val="es-ES" w:eastAsia="en-US"/>
     </w:rPr>
   </w:style>
-  <w:style w:type="character" w:styleId="Hyperlink">
+  <w:style w:type="character" w:styleId="Hipervnculo">
     <w:name w:val="Hyperlink"/>
-    <w:basedOn w:val="DefaultParagraphFont"/>
+    <w:basedOn w:val="Fuentedeprrafopredeter"/>
     <w:uiPriority w:val="99"/>
     <w:unhideWhenUsed/>
     <w:rsid w:val="00E34903"/>
@@ -20228,9 +19935,9 @@
       <w:u w:val="single"/>
     </w:rPr>
   </w:style>
-  <w:style w:type="table" w:styleId="TableGrid">
+  <w:style w:type="table" w:styleId="Tablaconcuadrcula">
     <w:name w:val="Table Grid"/>
-    <w:basedOn w:val="TableNormal"/>
+    <w:basedOn w:val="Tablanormal"/>
     <w:uiPriority w:val="59"/>
     <w:rsid w:val="00AB24FA"/>
     <w:pPr>
@@ -20254,7 +19961,7 @@
       </w:tblCellMar>
     </w:tblPr>
   </w:style>
-  <w:style w:type="paragraph" w:styleId="Caption">
+  <w:style w:type="paragraph" w:styleId="Epgrafe">
     <w:name w:val="caption"/>
     <w:basedOn w:val="Normal"/>
     <w:next w:val="Normal"/>
@@ -20273,10 +19980,10 @@
       <w:szCs w:val="18"/>
     </w:rPr>
   </w:style>
-  <w:style w:type="paragraph" w:styleId="FootnoteText">
+  <w:style w:type="paragraph" w:styleId="Textonotapie">
     <w:name w:val="footnote text"/>
     <w:basedOn w:val="Normal"/>
-    <w:link w:val="FootnoteTextChar"/>
+    <w:link w:val="TextonotapieCar"/>
     <w:uiPriority w:val="99"/>
     <w:semiHidden/>
     <w:unhideWhenUsed/>
@@ -20286,10 +19993,10 @@
       <w:color w:val="auto"/>
     </w:rPr>
   </w:style>
-  <w:style w:type="character" w:customStyle="1" w:styleId="FootnoteTextChar">
-    <w:name w:val="Footnote Text Char"/>
-    <w:basedOn w:val="DefaultParagraphFont"/>
-    <w:link w:val="FootnoteText"/>
+  <w:style w:type="character" w:customStyle="1" w:styleId="TextonotapieCar">
+    <w:name w:val="Texto nota pie Car"/>
+    <w:basedOn w:val="Fuentedeprrafopredeter"/>
+    <w:link w:val="Textonotapie"/>
     <w:uiPriority w:val="99"/>
     <w:semiHidden/>
     <w:rsid w:val="00CA526A"/>
@@ -20300,9 +20007,9 @@
       <w:lang w:eastAsia="es-CO"/>
     </w:rPr>
   </w:style>
-  <w:style w:type="character" w:styleId="FootnoteReference">
+  <w:style w:type="character" w:styleId="Refdenotaalpie">
     <w:name w:val="footnote reference"/>
-    <w:basedOn w:val="DefaultParagraphFont"/>
+    <w:basedOn w:val="Fuentedeprrafopredeter"/>
     <w:uiPriority w:val="99"/>
     <w:semiHidden/>
     <w:unhideWhenUsed/>
@@ -20317,7 +20024,7 @@
 <file path=word/charts/chart1.xml><?xml version="1.0" encoding="utf-8"?>
 <c:chartSpace xmlns:c="http://schemas.openxmlformats.org/drawingml/2006/chart" xmlns:a="http://schemas.openxmlformats.org/drawingml/2006/main" xmlns:r="http://schemas.openxmlformats.org/officeDocument/2006/relationships">
   <c:date1904 val="1"/>
-  <c:lang val="en-US"/>
+  <c:lang val="es-CO"/>
   <c:chart>
     <c:title>
       <c:tx>
@@ -20326,7 +20033,7 @@
           <a:lstStyle/>
           <a:p>
             <a:pPr>
-              <a:defRPr sz="1200"/>
+              <a:defRPr lang="en-US" sz="1200"/>
             </a:pPr>
             <a:r>
               <a:rPr lang="es-CO" sz="1200" b="1" i="0" u="none" strike="noStrike" baseline="0"/>
@@ -20400,7 +20107,7 @@
                   <c:v>345</c:v>
                 </c:pt>
                 <c:pt idx="6">
-                  <c:v>461.14000000000004</c:v>
+                  <c:v>461.14000000000027</c:v>
                 </c:pt>
                 <c:pt idx="7">
                   <c:v>500</c:v>
@@ -20482,7 +20189,7 @@
                   <c:v>345</c:v>
                 </c:pt>
                 <c:pt idx="6">
-                  <c:v>461.14000000000004</c:v>
+                  <c:v>461.14000000000027</c:v>
                 </c:pt>
                 <c:pt idx="7">
                   <c:v>500</c:v>
@@ -20503,32 +20210,32 @@
                   <c:v>236.4</c:v>
                 </c:pt>
                 <c:pt idx="2">
-                  <c:v>274.99199999999985</c:v>
+                  <c:v>274.99199999999939</c:v>
                 </c:pt>
                 <c:pt idx="3">
-                  <c:v>279.21299999999991</c:v>
+                  <c:v>279.21299999999968</c:v>
                 </c:pt>
                 <c:pt idx="4">
-                  <c:v>291.87599999999992</c:v>
+                  <c:v>291.87599999999969</c:v>
                 </c:pt>
                 <c:pt idx="5">
                   <c:v>347.95499999999993</c:v>
                 </c:pt>
                 <c:pt idx="6">
-                  <c:v>417.98741999999987</c:v>
+                  <c:v>417.98741999999953</c:v>
                 </c:pt>
                 <c:pt idx="7">
-                  <c:v>441.4199999999999</c:v>
+                  <c:v>441.41999999999967</c:v>
                 </c:pt>
               </c:numCache>
             </c:numRef>
           </c:yVal>
         </c:ser>
-        <c:axId val="110382080"/>
-        <c:axId val="113291648"/>
+        <c:axId val="78116352"/>
+        <c:axId val="78118272"/>
       </c:scatterChart>
       <c:valAx>
-        <c:axId val="110382080"/>
+        <c:axId val="78116352"/>
         <c:scaling>
           <c:orientation val="minMax"/>
           <c:max val="500"/>
@@ -20542,7 +20249,7 @@
               <a:lstStyle/>
               <a:p>
                 <a:pPr>
-                  <a:defRPr/>
+                  <a:defRPr lang="en-US"/>
                 </a:pPr>
                 <a:r>
                   <a:rPr lang="en-US"/>
@@ -20559,12 +20266,22 @@
         </c:title>
         <c:numFmt formatCode="General" sourceLinked="1"/>
         <c:tickLblPos val="nextTo"/>
-        <c:crossAx val="113291648"/>
+        <c:txPr>
+          <a:bodyPr/>
+          <a:lstStyle/>
+          <a:p>
+            <a:pPr>
+              <a:defRPr lang="en-US"/>
+            </a:pPr>
+            <a:endParaRPr lang="es-CO"/>
+          </a:p>
+        </c:txPr>
+        <c:crossAx val="78118272"/>
         <c:crosses val="autoZero"/>
         <c:crossBetween val="midCat"/>
       </c:valAx>
       <c:valAx>
-        <c:axId val="113291648"/>
+        <c:axId val="78118272"/>
         <c:scaling>
           <c:orientation val="minMax"/>
         </c:scaling>
@@ -20577,7 +20294,7 @@
               <a:lstStyle/>
               <a:p>
                 <a:pPr>
-                  <a:defRPr/>
+                  <a:defRPr lang="en-US"/>
                 </a:pPr>
                 <a:r>
                   <a:rPr lang="en-US"/>
@@ -20594,7 +20311,17 @@
         </c:title>
         <c:numFmt formatCode="General" sourceLinked="1"/>
         <c:tickLblPos val="nextTo"/>
-        <c:crossAx val="110382080"/>
+        <c:txPr>
+          <a:bodyPr/>
+          <a:lstStyle/>
+          <a:p>
+            <a:pPr>
+              <a:defRPr lang="en-US"/>
+            </a:pPr>
+            <a:endParaRPr lang="es-CO"/>
+          </a:p>
+        </c:txPr>
+        <c:crossAx val="78116352"/>
         <c:crosses val="autoZero"/>
         <c:crossBetween val="midCat"/>
       </c:valAx>
@@ -20604,6 +20331,16 @@
       <c:spPr>
         <a:noFill/>
       </c:spPr>
+      <c:txPr>
+        <a:bodyPr/>
+        <a:lstStyle/>
+        <a:p>
+          <a:pPr>
+            <a:defRPr lang="en-US"/>
+          </a:pPr>
+          <a:endParaRPr lang="es-CO"/>
+        </a:p>
+      </c:txPr>
     </c:legend>
     <c:plotVisOnly val="1"/>
   </c:chart>

</xml_diff>

<commit_message>
Ajuste de la estimacion de tiempo
</commit_message>
<xml_diff>
--- a/CSOF5101 Ingeniera de Software/TSP/0316IngeniumTSPCiclo1.docx
+++ b/CSOF5101 Ingeniera de Software/TSP/0316IngeniumTSPCiclo1.docx
@@ -14514,13 +14514,7 @@
               <w:rPr>
                 <w:rFonts w:asciiTheme="minorHAnsi" w:hAnsiTheme="minorHAnsi"/>
               </w:rPr>
-              <w:t>2</w:t>
-            </w:r>
-            <w:r>
-              <w:rPr>
-                <w:rFonts w:asciiTheme="minorHAnsi" w:hAnsiTheme="minorHAnsi"/>
-              </w:rPr>
-              <w:t>31</w:t>
+              <w:t>110</w:t>
             </w:r>
           </w:p>
         </w:tc>
@@ -14545,7 +14539,7 @@
               <w:rPr>
                 <w:rFonts w:asciiTheme="minorHAnsi" w:hAnsiTheme="minorHAnsi"/>
               </w:rPr>
-              <w:t>260</w:t>
+              <w:t>182</w:t>
             </w:r>
           </w:p>
         </w:tc>
@@ -14619,7 +14613,7 @@
               <w:rPr>
                 <w:rFonts w:asciiTheme="minorHAnsi" w:hAnsiTheme="minorHAnsi"/>
               </w:rPr>
-              <w:t>160</w:t>
+              <w:t>150</w:t>
             </w:r>
           </w:p>
         </w:tc>
@@ -14643,7 +14637,7 @@
               <w:rPr>
                 <w:rFonts w:asciiTheme="minorHAnsi" w:hAnsiTheme="minorHAnsi"/>
               </w:rPr>
-              <w:t>226</w:t>
+              <w:t>289</w:t>
             </w:r>
           </w:p>
         </w:tc>
@@ -14722,7 +14716,7 @@
               <w:rPr>
                 <w:rFonts w:asciiTheme="minorHAnsi" w:hAnsiTheme="minorHAnsi"/>
               </w:rPr>
-              <w:t>252</w:t>
+              <w:t>170</w:t>
             </w:r>
           </w:p>
         </w:tc>
@@ -14746,7 +14740,7 @@
               <w:rPr>
                 <w:rFonts w:asciiTheme="minorHAnsi" w:hAnsiTheme="minorHAnsi"/>
               </w:rPr>
-              <w:t>282</w:t>
+              <w:t>271</w:t>
             </w:r>
           </w:p>
         </w:tc>
@@ -14825,37 +14819,37 @@
               <w:rPr>
                 <w:rFonts w:asciiTheme="minorHAnsi" w:hAnsiTheme="minorHAnsi"/>
               </w:rPr>
+              <w:t>180</w:t>
+            </w:r>
+          </w:p>
+        </w:tc>
+        <w:tc>
+          <w:tcPr>
+            <w:tcW w:w="1701" w:type="dxa"/>
+            <w:tcBorders>
+              <w:left w:val="single" w:sz="12" w:space="0" w:color="auto"/>
+              <w:right w:val="single" w:sz="12" w:space="0" w:color="auto"/>
+            </w:tcBorders>
+            <w:vAlign w:val="center"/>
+          </w:tcPr>
+          <w:p>
+            <w:pPr>
+              <w:jc w:val="right"/>
+              <w:rPr>
+                <w:rFonts w:asciiTheme="minorHAnsi" w:hAnsiTheme="minorHAnsi"/>
+              </w:rPr>
+            </w:pPr>
+            <w:r>
+              <w:rPr>
+                <w:rFonts w:asciiTheme="minorHAnsi" w:hAnsiTheme="minorHAnsi"/>
+              </w:rPr>
               <w:t>3</w:t>
             </w:r>
             <w:r>
               <w:rPr>
                 <w:rFonts w:asciiTheme="minorHAnsi" w:hAnsiTheme="minorHAnsi"/>
               </w:rPr>
-              <w:t>45</w:t>
-            </w:r>
-          </w:p>
-        </w:tc>
-        <w:tc>
-          <w:tcPr>
-            <w:tcW w:w="1701" w:type="dxa"/>
-            <w:tcBorders>
-              <w:left w:val="single" w:sz="12" w:space="0" w:color="auto"/>
-              <w:right w:val="single" w:sz="12" w:space="0" w:color="auto"/>
-            </w:tcBorders>
-            <w:vAlign w:val="center"/>
-          </w:tcPr>
-          <w:p>
-            <w:pPr>
-              <w:jc w:val="right"/>
-              <w:rPr>
-                <w:rFonts w:asciiTheme="minorHAnsi" w:hAnsiTheme="minorHAnsi"/>
-              </w:rPr>
-            </w:pPr>
-            <w:r>
-              <w:rPr>
-                <w:rFonts w:asciiTheme="minorHAnsi" w:hAnsiTheme="minorHAnsi"/>
-              </w:rPr>
-              <w:t>346</w:t>
+              <w:t>32</w:t>
             </w:r>
           </w:p>
         </w:tc>
@@ -14941,7 +14935,7 @@
               <w:rPr>
                 <w:rFonts w:asciiTheme="minorHAnsi" w:hAnsiTheme="minorHAnsi"/>
               </w:rPr>
-              <w:t>224</w:t>
+              <w:t>300</w:t>
             </w:r>
           </w:p>
         </w:tc>
@@ -14966,7 +14960,7 @@
               <w:rPr>
                 <w:rFonts w:asciiTheme="minorHAnsi" w:hAnsiTheme="minorHAnsi"/>
               </w:rPr>
-              <w:t>317</w:t>
+              <w:t>492</w:t>
             </w:r>
           </w:p>
         </w:tc>
@@ -15056,13 +15050,7 @@
               <w:rPr>
                 <w:rFonts w:asciiTheme="minorHAnsi" w:hAnsiTheme="minorHAnsi"/>
               </w:rPr>
-              <w:t>12</w:t>
-            </w:r>
-            <w:r>
-              <w:rPr>
-                <w:rFonts w:asciiTheme="minorHAnsi" w:hAnsiTheme="minorHAnsi"/>
-              </w:rPr>
-              <w:t>12</w:t>
+              <w:t>910</w:t>
             </w:r>
           </w:p>
         </w:tc>
@@ -15088,7 +15076,7 @@
               <w:rPr>
                 <w:rFonts w:asciiTheme="minorHAnsi" w:hAnsiTheme="minorHAnsi"/>
               </w:rPr>
-              <w:t>1431</w:t>
+              <w:t>1566</w:t>
             </w:r>
           </w:p>
         </w:tc>
@@ -15173,13 +15161,7 @@
               <w:rPr>
                 <w:rFonts w:asciiTheme="minorHAnsi" w:hAnsiTheme="minorHAnsi"/>
               </w:rPr>
-              <w:t>24</w:t>
-            </w:r>
-            <w:r>
-              <w:rPr>
-                <w:rFonts w:asciiTheme="minorHAnsi" w:hAnsiTheme="minorHAnsi"/>
-              </w:rPr>
-              <w:t>2,4</w:t>
+              <w:t>182</w:t>
             </w:r>
           </w:p>
         </w:tc>
@@ -15205,7 +15187,7 @@
               <w:rPr>
                 <w:rFonts w:asciiTheme="minorHAnsi" w:hAnsiTheme="minorHAnsi"/>
               </w:rPr>
-              <w:t>286,2</w:t>
+              <w:t>313,2</w:t>
             </w:r>
           </w:p>
         </w:tc>
@@ -15311,7 +15293,7 @@
           <v:shape id="_x0000_i1025" type="#_x0000_t75" style="width:189pt;height:123.75pt" o:ole="">
             <v:imagedata r:id="rId11" o:title=""/>
           </v:shape>
-          <o:OLEObject Type="Embed" ProgID="Equation.3" ShapeID="_x0000_i1025" DrawAspect="Content" ObjectID="_1361517808" r:id="rId12"/>
+          <o:OLEObject Type="Embed" ProgID="Equation.3" ShapeID="_x0000_i1025" DrawAspect="Content" ObjectID="_1361520785" r:id="rId12"/>
         </w:object>
       </w:r>
     </w:p>
@@ -15379,11 +15361,11 @@
           <w:sz w:val="22"/>
           <w:szCs w:val="22"/>
         </w:rPr>
-        <w:object w:dxaOrig="3720" w:dyaOrig="760">
-          <v:shape id="_x0000_i1026" type="#_x0000_t75" style="width:186pt;height:38.25pt" o:ole="">
+        <w:object w:dxaOrig="3660" w:dyaOrig="760">
+          <v:shape id="_x0000_i1028" type="#_x0000_t75" style="width:183pt;height:38.25pt" o:ole="">
             <v:imagedata r:id="rId13" o:title=""/>
           </v:shape>
-          <o:OLEObject Type="Embed" ProgID="Equation.3" ShapeID="_x0000_i1026" DrawAspect="Content" ObjectID="_1361517809" r:id="rId14"/>
+          <o:OLEObject Type="Embed" ProgID="Equation.3" ShapeID="_x0000_i1028" DrawAspect="Content" ObjectID="_1361520786" r:id="rId14"/>
         </w:object>
       </w:r>
       <w:r>
@@ -15409,11 +15391,11 @@
           <w:sz w:val="22"/>
           <w:szCs w:val="22"/>
         </w:rPr>
-        <w:object w:dxaOrig="3780" w:dyaOrig="760">
-          <v:shape id="_x0000_i1027" type="#_x0000_t75" style="width:189pt;height:38.25pt" o:ole="">
+        <w:object w:dxaOrig="3739" w:dyaOrig="760">
+          <v:shape id="_x0000_i1029" type="#_x0000_t75" style="width:186.75pt;height:38.25pt" o:ole="">
             <v:imagedata r:id="rId15" o:title=""/>
           </v:shape>
-          <o:OLEObject Type="Embed" ProgID="Equation.3" ShapeID="_x0000_i1027" DrawAspect="Content" ObjectID="_1361517810" r:id="rId16"/>
+          <o:OLEObject Type="Embed" ProgID="Equation.3" ShapeID="_x0000_i1029" DrawAspect="Content" ObjectID="_1361520787" r:id="rId16"/>
         </w:object>
       </w:r>
     </w:p>
@@ -15451,10 +15433,10 @@
           <w:szCs w:val="22"/>
         </w:rPr>
         <w:object w:dxaOrig="279" w:dyaOrig="340">
-          <v:shape id="_x0000_i1028" type="#_x0000_t75" style="width:14.25pt;height:17.25pt" o:ole="">
+          <v:shape id="_x0000_i1026" type="#_x0000_t75" style="width:14.25pt;height:17.25pt" o:ole="">
             <v:imagedata r:id="rId17" o:title=""/>
           </v:shape>
-          <o:OLEObject Type="Embed" ProgID="Equation.3" ShapeID="_x0000_i1028" DrawAspect="Content" ObjectID="_1361517811" r:id="rId18"/>
+          <o:OLEObject Type="Embed" ProgID="Equation.3" ShapeID="_x0000_i1026" DrawAspect="Content" ObjectID="_1361520788" r:id="rId18"/>
         </w:object>
       </w:r>
       <w:r>
@@ -15488,15 +15470,15 @@
       <w:r>
         <w:rPr>
           <w:rFonts w:asciiTheme="minorHAnsi" w:hAnsiTheme="minorHAnsi"/>
-          <w:position w:val="-66"/>
+          <w:position w:val="-48"/>
           <w:sz w:val="22"/>
           <w:szCs w:val="22"/>
         </w:rPr>
-        <w:object w:dxaOrig="7900" w:dyaOrig="1780">
-          <v:shape id="_x0000_i1029" type="#_x0000_t75" style="width:395.25pt;height:88.5pt" o:ole="">
+        <w:object w:dxaOrig="4060" w:dyaOrig="1080">
+          <v:shape id="_x0000_i1030" type="#_x0000_t75" style="width:203.25pt;height:54pt" o:ole="">
             <v:imagedata r:id="rId19" o:title=""/>
           </v:shape>
-          <o:OLEObject Type="Embed" ProgID="Equation.3" ShapeID="_x0000_i1029" DrawAspect="Content" ObjectID="_1361517812" r:id="rId20"/>
+          <o:OLEObject Type="Embed" ProgID="Equation.3" ShapeID="_x0000_i1030" DrawAspect="Content" ObjectID="_1361520789" r:id="rId20"/>
         </w:object>
       </w:r>
     </w:p>
@@ -15519,35 +15501,25 @@
           <w:szCs w:val="22"/>
         </w:rPr>
       </w:pPr>
-    </w:p>
-    <w:p>
-      <w:pPr>
-        <w:jc w:val="both"/>
+      <w:r>
         <w:rPr>
           <w:rFonts w:asciiTheme="minorHAnsi" w:hAnsiTheme="minorHAnsi"/>
           <w:sz w:val="22"/>
           <w:szCs w:val="22"/>
         </w:rPr>
-      </w:pPr>
+        <w:t xml:space="preserve">Y al despejar </w:t>
+      </w:r>
       <w:r>
         <w:rPr>
           <w:rFonts w:asciiTheme="minorHAnsi" w:hAnsiTheme="minorHAnsi"/>
           <w:sz w:val="22"/>
           <w:szCs w:val="22"/>
         </w:rPr>
-        <w:t xml:space="preserve">Y al despejar </w:t>
-      </w:r>
-      <w:r>
-        <w:rPr>
-          <w:rFonts w:asciiTheme="minorHAnsi" w:hAnsiTheme="minorHAnsi"/>
-          <w:sz w:val="22"/>
-          <w:szCs w:val="22"/>
-        </w:rPr>
         <w:object w:dxaOrig="300" w:dyaOrig="360">
-          <v:shape id="_x0000_i1030" type="#_x0000_t75" style="width:15pt;height:18pt" o:ole="">
+          <v:shape id="_x0000_i1027" type="#_x0000_t75" style="width:15pt;height:18pt" o:ole="">
             <v:imagedata r:id="rId21" o:title=""/>
           </v:shape>
-          <o:OLEObject Type="Embed" ProgID="Equation.3" ShapeID="_x0000_i1030" DrawAspect="Content" ObjectID="_1361517813" r:id="rId22"/>
+          <o:OLEObject Type="Embed" ProgID="Equation.3" ShapeID="_x0000_i1027" DrawAspect="Content" ObjectID="_1361520790" r:id="rId22"/>
         </w:object>
       </w:r>
       <w:r>
@@ -15581,15 +15553,15 @@
       <w:r>
         <w:rPr>
           <w:rFonts w:asciiTheme="minorHAnsi" w:hAnsiTheme="minorHAnsi"/>
-          <w:position w:val="-48"/>
+          <w:position w:val="-30"/>
           <w:sz w:val="22"/>
           <w:szCs w:val="22"/>
         </w:rPr>
-        <w:object w:dxaOrig="2600" w:dyaOrig="1100">
-          <v:shape id="_x0000_i1031" type="#_x0000_t75" style="width:129.75pt;height:54.75pt" o:ole="">
+        <w:object w:dxaOrig="1760" w:dyaOrig="720">
+          <v:shape id="_x0000_i1031" type="#_x0000_t75" style="width:87.75pt;height:36pt" o:ole="">
             <v:imagedata r:id="rId23" o:title=""/>
           </v:shape>
-          <o:OLEObject Type="Embed" ProgID="Equation.3" ShapeID="_x0000_i1031" DrawAspect="Content" ObjectID="_1361517814" r:id="rId24"/>
+          <o:OLEObject Type="Embed" ProgID="Equation.3" ShapeID="_x0000_i1031" DrawAspect="Content" ObjectID="_1361520791" r:id="rId24"/>
         </w:object>
       </w:r>
     </w:p>
@@ -15657,11 +15629,11 @@
           <w:sz w:val="22"/>
           <w:szCs w:val="22"/>
         </w:rPr>
-        <w:object w:dxaOrig="2760" w:dyaOrig="1440">
-          <v:shape id="_x0000_i1032" type="#_x0000_t75" style="width:138pt;height:1in" o:ole="">
+        <w:object w:dxaOrig="3080" w:dyaOrig="1440">
+          <v:shape id="_x0000_i1032" type="#_x0000_t75" style="width:153.75pt;height:1in" o:ole="">
             <v:imagedata r:id="rId25" o:title=""/>
           </v:shape>
-          <o:OLEObject Type="Embed" ProgID="Equation.3" ShapeID="_x0000_i1032" DrawAspect="Content" ObjectID="_1361517815" r:id="rId26"/>
+          <o:OLEObject Type="Embed" ProgID="Equation.3" ShapeID="_x0000_i1032" DrawAspect="Content" ObjectID="_1361520792" r:id="rId26"/>
         </w:object>
       </w:r>
     </w:p>
@@ -15717,18 +15689,18 @@
           <w:noProof/>
           <w:lang w:val="en-US" w:eastAsia="en-US"/>
         </w:rPr>
-        <w:lastRenderedPageBreak/>
         <w:t xml:space="preserve"> </w:t>
       </w:r>
       <w:r>
         <w:rPr>
           <w:noProof/>
+          <w:lang w:val="en-US" w:eastAsia="en-US"/>
         </w:rPr>
         <w:drawing>
           <wp:inline distT="0" distB="0" distL="0" distR="0">
-            <wp:extent cx="5343525" cy="3886201"/>
+            <wp:extent cx="5612130" cy="3801745"/>
             <wp:effectExtent l="0" t="0" r="0" b="0"/>
-            <wp:docPr id="18" name="Chart 11"/>
+            <wp:docPr id="1" name="Gráfico 1"/>
             <wp:cNvGraphicFramePr/>
             <a:graphic xmlns:a="http://schemas.openxmlformats.org/drawingml/2006/main">
               <a:graphicData uri="http://schemas.openxmlformats.org/drawingml/2006/chart">
@@ -15852,7 +15824,7 @@
           <w:sz w:val="22"/>
           <w:szCs w:val="22"/>
         </w:rPr>
-        <w:t>461,14</w:t>
+        <w:t>577,64</w:t>
       </w:r>
       <w:r>
         <w:rPr>
@@ -15868,7 +15840,7 @@
           <w:sz w:val="22"/>
           <w:szCs w:val="22"/>
         </w:rPr>
-        <w:t>417.98</w:t>
+        <w:t>933.34</w:t>
       </w:r>
       <w:r>
         <w:rPr>
@@ -15884,7 +15856,23 @@
           <w:sz w:val="22"/>
           <w:szCs w:val="22"/>
         </w:rPr>
-        <w:t>, es decir aproximadamente 418 LOC</w:t>
+        <w:t xml:space="preserve">, es decir aproximadamente </w:t>
+      </w:r>
+      <w:r>
+        <w:rPr>
+          <w:rFonts w:asciiTheme="minorHAnsi" w:hAnsiTheme="minorHAnsi"/>
+          <w:sz w:val="22"/>
+          <w:szCs w:val="22"/>
+        </w:rPr>
+        <w:t>934</w:t>
+      </w:r>
+      <w:r>
+        <w:rPr>
+          <w:rFonts w:asciiTheme="minorHAnsi" w:hAnsiTheme="minorHAnsi"/>
+          <w:sz w:val="22"/>
+          <w:szCs w:val="22"/>
+        </w:rPr>
+        <w:t xml:space="preserve"> LOC</w:t>
       </w:r>
     </w:p>
     <w:p>
@@ -16001,7 +15989,20 @@
           <w:sz w:val="22"/>
         </w:rPr>
         <w:tab/>
-        <w:t>419 LOC</w:t>
+      </w:r>
+      <w:r>
+        <w:rPr>
+          <w:rFonts w:asciiTheme="minorHAnsi" w:hAnsiTheme="minorHAnsi"/>
+          <w:sz w:val="22"/>
+        </w:rPr>
+        <w:t>934</w:t>
+      </w:r>
+      <w:r>
+        <w:rPr>
+          <w:rFonts w:asciiTheme="minorHAnsi" w:hAnsiTheme="minorHAnsi"/>
+          <w:sz w:val="22"/>
+        </w:rPr>
+        <w:t xml:space="preserve"> LOC</w:t>
       </w:r>
     </w:p>
     <w:p>
@@ -16105,7 +16106,21 @@
           <w:rFonts w:asciiTheme="minorHAnsi" w:hAnsiTheme="minorHAnsi"/>
           <w:sz w:val="22"/>
         </w:rPr>
-        <w:t xml:space="preserve"> (419/LOC) / (22,19 LOC/Hora)</w:t>
+        <w:t xml:space="preserve"> (</w:t>
+      </w:r>
+      <w:r>
+        <w:rPr>
+          <w:rFonts w:asciiTheme="minorHAnsi" w:hAnsiTheme="minorHAnsi"/>
+          <w:sz w:val="22"/>
+        </w:rPr>
+        <w:t>934</w:t>
+      </w:r>
+      <w:r>
+        <w:rPr>
+          <w:rFonts w:asciiTheme="minorHAnsi" w:hAnsiTheme="minorHAnsi"/>
+          <w:sz w:val="22"/>
+        </w:rPr>
+        <w:t>/LOC) / (22,19 LOC/Hora)</w:t>
       </w:r>
     </w:p>
     <w:p>
@@ -16130,7 +16145,21 @@
           <w:rFonts w:asciiTheme="minorHAnsi" w:hAnsiTheme="minorHAnsi"/>
           <w:sz w:val="22"/>
         </w:rPr>
-        <w:t xml:space="preserve"> 18,88 Horas</w:t>
+        <w:t xml:space="preserve"> </w:t>
+      </w:r>
+      <w:r>
+        <w:rPr>
+          <w:rFonts w:asciiTheme="minorHAnsi" w:hAnsiTheme="minorHAnsi"/>
+          <w:sz w:val="22"/>
+        </w:rPr>
+        <w:t>42,09</w:t>
+      </w:r>
+      <w:r>
+        <w:rPr>
+          <w:rFonts w:asciiTheme="minorHAnsi" w:hAnsiTheme="minorHAnsi"/>
+          <w:sz w:val="22"/>
+        </w:rPr>
+        <w:t xml:space="preserve"> Horas</w:t>
       </w:r>
     </w:p>
     <w:p>
@@ -16176,7 +16205,6 @@
           <w:smallCaps/>
           <w:sz w:val="22"/>
         </w:rPr>
-        <w:lastRenderedPageBreak/>
         <w:t>Plan de trabajo</w:t>
       </w:r>
       <w:bookmarkEnd w:id="15"/>
@@ -16914,7 +16942,7 @@
         <w:rFonts w:ascii="Calibri" w:hAnsi="Calibri"/>
         <w:noProof/>
       </w:rPr>
-      <w:t>2</w:t>
+      <w:t>11</w:t>
     </w:r>
     <w:r>
       <w:rPr>
@@ -20056,7 +20084,7 @@
           <c:order val="0"/>
           <c:tx>
             <c:strRef>
-              <c:f>Hoja1!$N$42</c:f>
+              <c:f>Hoja1!$D$2</c:f>
               <c:strCache>
                 <c:ptCount val="1"/>
                 <c:pt idx="0">
@@ -20084,7 +20112,7 @@
           </c:marker>
           <c:xVal>
             <c:numRef>
-              <c:f>Hoja1!$M$43:$M$50</c:f>
+              <c:f>Hoja1!$C$3:$C$10</c:f>
               <c:numCache>
                 <c:formatCode>General</c:formatCode>
                 <c:ptCount val="8"/>
@@ -20092,49 +20120,49 @@
                   <c:v>0</c:v>
                 </c:pt>
                 <c:pt idx="1">
-                  <c:v>160</c:v>
+                  <c:v>110</c:v>
                 </c:pt>
                 <c:pt idx="2">
-                  <c:v>224</c:v>
+                  <c:v>150</c:v>
                 </c:pt>
                 <c:pt idx="3">
-                  <c:v>231</c:v>
+                  <c:v>170</c:v>
                 </c:pt>
                 <c:pt idx="4">
-                  <c:v>252</c:v>
+                  <c:v>180</c:v>
                 </c:pt>
                 <c:pt idx="5">
-                  <c:v>345</c:v>
+                  <c:v>300</c:v>
                 </c:pt>
                 <c:pt idx="6">
-                  <c:v>461.14000000000027</c:v>
+                  <c:v>577.64</c:v>
                 </c:pt>
                 <c:pt idx="7">
-                  <c:v>500</c:v>
+                  <c:v>600</c:v>
                 </c:pt>
               </c:numCache>
             </c:numRef>
           </c:xVal>
           <c:yVal>
             <c:numRef>
-              <c:f>Hoja1!$N$43:$N$50</c:f>
+              <c:f>Hoja1!$D$3:$D$10</c:f>
               <c:numCache>
                 <c:formatCode>General</c:formatCode>
                 <c:ptCount val="8"/>
                 <c:pt idx="1">
-                  <c:v>226</c:v>
+                  <c:v>182</c:v>
                 </c:pt>
                 <c:pt idx="2">
-                  <c:v>317</c:v>
+                  <c:v>289</c:v>
                 </c:pt>
                 <c:pt idx="3">
-                  <c:v>260</c:v>
+                  <c:v>271</c:v>
                 </c:pt>
                 <c:pt idx="4">
-                  <c:v>282</c:v>
+                  <c:v>332</c:v>
                 </c:pt>
                 <c:pt idx="5">
-                  <c:v>346</c:v>
+                  <c:v>492</c:v>
                 </c:pt>
               </c:numCache>
             </c:numRef>
@@ -20145,7 +20173,7 @@
           <c:order val="1"/>
           <c:tx>
             <c:strRef>
-              <c:f>Hoja1!$O$42</c:f>
+              <c:f>Hoja1!$E$2</c:f>
               <c:strCache>
                 <c:ptCount val="1"/>
                 <c:pt idx="0">
@@ -20166,7 +20194,7 @@
           </c:marker>
           <c:xVal>
             <c:numRef>
-              <c:f>Hoja1!$M$43:$M$50</c:f>
+              <c:f>Hoja1!$C$3:$C$10</c:f>
               <c:numCache>
                 <c:formatCode>General</c:formatCode>
                 <c:ptCount val="8"/>
@@ -20174,71 +20202,71 @@
                   <c:v>0</c:v>
                 </c:pt>
                 <c:pt idx="1">
-                  <c:v>160</c:v>
+                  <c:v>110</c:v>
                 </c:pt>
                 <c:pt idx="2">
-                  <c:v>224</c:v>
+                  <c:v>150</c:v>
                 </c:pt>
                 <c:pt idx="3">
-                  <c:v>231</c:v>
+                  <c:v>170</c:v>
                 </c:pt>
                 <c:pt idx="4">
-                  <c:v>252</c:v>
+                  <c:v>180</c:v>
                 </c:pt>
                 <c:pt idx="5">
-                  <c:v>345</c:v>
+                  <c:v>300</c:v>
                 </c:pt>
                 <c:pt idx="6">
-                  <c:v>461.14000000000027</c:v>
+                  <c:v>577.64</c:v>
                 </c:pt>
                 <c:pt idx="7">
-                  <c:v>500</c:v>
+                  <c:v>600</c:v>
                 </c:pt>
               </c:numCache>
             </c:numRef>
           </c:xVal>
           <c:yVal>
             <c:numRef>
-              <c:f>Hoja1!$O$43:$O$50</c:f>
+              <c:f>Hoja1!$E$3:$E$10</c:f>
               <c:numCache>
                 <c:formatCode>General</c:formatCode>
                 <c:ptCount val="8"/>
                 <c:pt idx="0">
-                  <c:v>139.91999999999999</c:v>
+                  <c:v>27.923076923076906</c:v>
                 </c:pt>
                 <c:pt idx="1">
-                  <c:v>236.4</c:v>
+                  <c:v>200.34319526627215</c:v>
                 </c:pt>
                 <c:pt idx="2">
-                  <c:v>274.99199999999939</c:v>
+                  <c:v>263.04142011834324</c:v>
                 </c:pt>
                 <c:pt idx="3">
-                  <c:v>279.21299999999968</c:v>
+                  <c:v>294.39053254437869</c:v>
                 </c:pt>
                 <c:pt idx="4">
-                  <c:v>291.87599999999969</c:v>
+                  <c:v>310.06508875739644</c:v>
                 </c:pt>
                 <c:pt idx="5">
-                  <c:v>347.95499999999993</c:v>
+                  <c:v>498.15976331360952</c:v>
                 </c:pt>
                 <c:pt idx="6">
-                  <c:v>417.98741999999953</c:v>
+                  <c:v>933.34814201183428</c:v>
                 </c:pt>
                 <c:pt idx="7">
-                  <c:v>441.41999999999967</c:v>
+                  <c:v>968.39644970414201</c:v>
                 </c:pt>
               </c:numCache>
             </c:numRef>
           </c:yVal>
         </c:ser>
-        <c:axId val="78116352"/>
-        <c:axId val="78118272"/>
+        <c:axId val="72760704"/>
+        <c:axId val="72787456"/>
       </c:scatterChart>
       <c:valAx>
-        <c:axId val="78116352"/>
+        <c:axId val="72760704"/>
         <c:scaling>
           <c:orientation val="minMax"/>
-          <c:max val="500"/>
+          <c:max val="600"/>
         </c:scaling>
         <c:axPos val="b"/>
         <c:majorGridlines/>
@@ -20276,14 +20304,16 @@
             <a:endParaRPr lang="es-CO"/>
           </a:p>
         </c:txPr>
-        <c:crossAx val="78118272"/>
+        <c:crossAx val="72787456"/>
         <c:crosses val="autoZero"/>
         <c:crossBetween val="midCat"/>
+        <c:majorUnit val="50"/>
       </c:valAx>
       <c:valAx>
-        <c:axId val="78118272"/>
+        <c:axId val="72787456"/>
         <c:scaling>
           <c:orientation val="minMax"/>
+          <c:max val="1000"/>
         </c:scaling>
         <c:axPos val="l"/>
         <c:majorGridlines/>
@@ -20321,7 +20351,7 @@
             <a:endParaRPr lang="es-CO"/>
           </a:p>
         </c:txPr>
-        <c:crossAx val="78116352"/>
+        <c:crossAx val="72760704"/>
         <c:crosses val="autoZero"/>
         <c:crossBetween val="midCat"/>
       </c:valAx>
@@ -20358,12 +20388,12 @@
 <c:userShapes xmlns:c="http://schemas.openxmlformats.org/drawingml/2006/chart">
   <cdr:relSizeAnchor xmlns:cdr="http://schemas.openxmlformats.org/drawingml/2006/chartDrawing">
     <cdr:from>
-      <cdr:x>0.13725</cdr:x>
-      <cdr:y>0.21738</cdr:y>
+      <cdr:x>0.12537</cdr:x>
+      <cdr:y>0.14501</cdr:y>
     </cdr:from>
     <cdr:to>
-      <cdr:x>0.87308</cdr:x>
-      <cdr:y>0.21738</cdr:y>
+      <cdr:x>0.91579</cdr:x>
+      <cdr:y>0.14501</cdr:y>
     </cdr:to>
     <cdr:sp macro="" textlink="">
       <cdr:nvSpPr>
@@ -20372,8 +20402,8 @@
       </cdr:nvSpPr>
       <cdr:spPr>
         <a:xfrm xmlns:a="http://schemas.openxmlformats.org/drawingml/2006/main" rot="10800000" flipV="1">
-          <a:off x="733425" y="844766"/>
-          <a:ext cx="3931920" cy="0"/>
+          <a:off x="810848" y="629824"/>
+          <a:ext cx="5112000" cy="0"/>
         </a:xfrm>
         <a:prstGeom xmlns:a="http://schemas.openxmlformats.org/drawingml/2006/main" prst="line">
           <a:avLst/>
@@ -20407,12 +20437,12 @@
   </cdr:relSizeAnchor>
   <cdr:relSizeAnchor xmlns:cdr="http://schemas.openxmlformats.org/drawingml/2006/chartDrawing">
     <cdr:from>
-      <cdr:x>0.87808</cdr:x>
-      <cdr:y>0.19973</cdr:y>
+      <cdr:x>0.92031</cdr:x>
+      <cdr:y>0.12677</cdr:y>
     </cdr:from>
     <cdr:to>
-      <cdr:x>0.90374</cdr:x>
-      <cdr:y>0.23502</cdr:y>
+      <cdr:x>0.94536</cdr:x>
+      <cdr:y>0.16407</cdr:y>
     </cdr:to>
     <cdr:sp macro="" textlink="">
       <cdr:nvSpPr>
@@ -20421,8 +20451,8 @@
       </cdr:nvSpPr>
       <cdr:spPr>
         <a:xfrm xmlns:a="http://schemas.openxmlformats.org/drawingml/2006/main" rot="2790689">
-          <a:off x="4692017" y="776186"/>
-          <a:ext cx="137160" cy="137160"/>
+          <a:off x="5952074" y="550626"/>
+          <a:ext cx="162000" cy="162000"/>
         </a:xfrm>
         <a:prstGeom xmlns:a="http://schemas.openxmlformats.org/drawingml/2006/main" prst="plus">
           <a:avLst>
@@ -20568,12 +20598,12 @@
   </cdr:relSizeAnchor>
   <cdr:relSizeAnchor xmlns:cdr="http://schemas.openxmlformats.org/drawingml/2006/chartDrawing">
     <cdr:from>
-      <cdr:x>0.89091</cdr:x>
-      <cdr:y>0.24755</cdr:y>
+      <cdr:x>0.93215</cdr:x>
+      <cdr:y>0.17299</cdr:y>
     </cdr:from>
     <cdr:to>
-      <cdr:x>0.89091</cdr:x>
-      <cdr:y>0.74167</cdr:y>
+      <cdr:x>0.93215</cdr:x>
+      <cdr:y>0.76976</cdr:y>
     </cdr:to>
     <cdr:sp macro="" textlink="">
       <cdr:nvSpPr>
@@ -20582,8 +20612,8 @@
       </cdr:nvSpPr>
       <cdr:spPr>
         <a:xfrm xmlns:a="http://schemas.openxmlformats.org/drawingml/2006/main" rot="5400000" flipV="1">
-          <a:off x="3800477" y="1922146"/>
-          <a:ext cx="1920240" cy="0"/>
+          <a:off x="4732638" y="2047361"/>
+          <a:ext cx="2592000" cy="0"/>
         </a:xfrm>
         <a:prstGeom xmlns:a="http://schemas.openxmlformats.org/drawingml/2006/main" prst="line">
           <a:avLst/>
@@ -20997,7 +21027,7 @@
 </file>
 
 <file path=customXml/itemProps1.xml><?xml version="1.0" encoding="utf-8"?>
-<ds:datastoreItem xmlns:ds="http://schemas.openxmlformats.org/officeDocument/2006/customXml" ds:itemID="{8505DF71-2B97-4BD4-A1EC-C2373ED57416}">
+<ds:datastoreItem xmlns:ds="http://schemas.openxmlformats.org/officeDocument/2006/customXml" ds:itemID="{DCD8EE21-DF27-4F32-AF97-BB20E4A6B002}">
   <ds:schemaRefs>
     <ds:schemaRef ds:uri="http://schemas.openxmlformats.org/officeDocument/2006/bibliography"/>
   </ds:schemaRefs>

</xml_diff>

<commit_message>
Se cambia imagen de arquitectura de solución
</commit_message>
<xml_diff>
--- a/CSOF5101 Ingeniera de Software/TSP/0316IngeniumTSPCiclo1.docx
+++ b/CSOF5101 Ingeniera de Software/TSP/0316IngeniumTSPCiclo1.docx
@@ -22078,7 +22078,7 @@
           <v:shape id="_x0000_i1025" type="#_x0000_t75" style="width:189pt;height:124.5pt" o:ole="">
             <v:imagedata r:id="rId11" o:title=""/>
           </v:shape>
-          <o:OLEObject Type="Embed" ProgID="Equation.3" ShapeID="_x0000_i1025" DrawAspect="Content" ObjectID="_1361738874" r:id="rId12"/>
+          <o:OLEObject Type="Embed" ProgID="Equation.3" ShapeID="_x0000_i1025" DrawAspect="Content" ObjectID="_1361739249" r:id="rId12"/>
         </w:object>
       </w:r>
     </w:p>
@@ -22150,7 +22150,7 @@
           <v:shape id="_x0000_i1026" type="#_x0000_t75" style="width:183pt;height:39pt" o:ole="">
             <v:imagedata r:id="rId13" o:title=""/>
           </v:shape>
-          <o:OLEObject Type="Embed" ProgID="Equation.3" ShapeID="_x0000_i1026" DrawAspect="Content" ObjectID="_1361738875" r:id="rId14"/>
+          <o:OLEObject Type="Embed" ProgID="Equation.3" ShapeID="_x0000_i1026" DrawAspect="Content" ObjectID="_1361739250" r:id="rId14"/>
         </w:object>
       </w:r>
       <w:r>
@@ -22180,7 +22180,7 @@
           <v:shape id="_x0000_i1027" type="#_x0000_t75" style="width:187.5pt;height:39pt" o:ole="">
             <v:imagedata r:id="rId15" o:title=""/>
           </v:shape>
-          <o:OLEObject Type="Embed" ProgID="Equation.3" ShapeID="_x0000_i1027" DrawAspect="Content" ObjectID="_1361738876" r:id="rId16"/>
+          <o:OLEObject Type="Embed" ProgID="Equation.3" ShapeID="_x0000_i1027" DrawAspect="Content" ObjectID="_1361739251" r:id="rId16"/>
         </w:object>
       </w:r>
     </w:p>
@@ -22221,7 +22221,7 @@
           <v:shape id="_x0000_i1028" type="#_x0000_t75" style="width:15pt;height:18pt" o:ole="">
             <v:imagedata r:id="rId17" o:title=""/>
           </v:shape>
-          <o:OLEObject Type="Embed" ProgID="Equation.3" ShapeID="_x0000_i1028" DrawAspect="Content" ObjectID="_1361738877" r:id="rId18"/>
+          <o:OLEObject Type="Embed" ProgID="Equation.3" ShapeID="_x0000_i1028" DrawAspect="Content" ObjectID="_1361739252" r:id="rId18"/>
         </w:object>
       </w:r>
       <w:r>
@@ -22263,7 +22263,7 @@
           <v:shape id="_x0000_i1029" type="#_x0000_t75" style="width:202.5pt;height:54pt" o:ole="">
             <v:imagedata r:id="rId19" o:title=""/>
           </v:shape>
-          <o:OLEObject Type="Embed" ProgID="Equation.3" ShapeID="_x0000_i1029" DrawAspect="Content" ObjectID="_1361738878" r:id="rId20"/>
+          <o:OLEObject Type="Embed" ProgID="Equation.3" ShapeID="_x0000_i1029" DrawAspect="Content" ObjectID="_1361739253" r:id="rId20"/>
         </w:object>
       </w:r>
     </w:p>
@@ -22304,7 +22304,7 @@
           <v:shape id="_x0000_i1030" type="#_x0000_t75" style="width:15pt;height:18pt" o:ole="">
             <v:imagedata r:id="rId21" o:title=""/>
           </v:shape>
-          <o:OLEObject Type="Embed" ProgID="Equation.3" ShapeID="_x0000_i1030" DrawAspect="Content" ObjectID="_1361738879" r:id="rId22"/>
+          <o:OLEObject Type="Embed" ProgID="Equation.3" ShapeID="_x0000_i1030" DrawAspect="Content" ObjectID="_1361739254" r:id="rId22"/>
         </w:object>
       </w:r>
       <w:r>
@@ -22346,7 +22346,7 @@
           <v:shape id="_x0000_i1031" type="#_x0000_t75" style="width:87pt;height:36pt" o:ole="">
             <v:imagedata r:id="rId23" o:title=""/>
           </v:shape>
-          <o:OLEObject Type="Embed" ProgID="Equation.3" ShapeID="_x0000_i1031" DrawAspect="Content" ObjectID="_1361738880" r:id="rId24"/>
+          <o:OLEObject Type="Embed" ProgID="Equation.3" ShapeID="_x0000_i1031" DrawAspect="Content" ObjectID="_1361739255" r:id="rId24"/>
         </w:object>
       </w:r>
     </w:p>
@@ -22408,7 +22408,7 @@
           <v:shape id="_x0000_i1032" type="#_x0000_t75" style="width:153pt;height:1in" o:ole="">
             <v:imagedata r:id="rId25" o:title=""/>
           </v:shape>
-          <o:OLEObject Type="Embed" ProgID="Equation.3" ShapeID="_x0000_i1032" DrawAspect="Content" ObjectID="_1361738881" r:id="rId26"/>
+          <o:OLEObject Type="Embed" ProgID="Equation.3" ShapeID="_x0000_i1032" DrawAspect="Content" ObjectID="_1361739256" r:id="rId26"/>
         </w:object>
       </w:r>
     </w:p>
@@ -31311,14 +31311,16 @@
       </w:pPr>
       <w:r>
         <w:rPr>
+          <w:rFonts w:asciiTheme="minorHAnsi" w:hAnsiTheme="minorHAnsi" w:cstheme="minorHAnsi"/>
           <w:noProof/>
+          <w:sz w:val="22"/>
           <w:szCs w:val="22"/>
         </w:rPr>
         <w:drawing>
           <wp:inline distT="0" distB="0" distL="0" distR="0">
-            <wp:extent cx="3271520" cy="1369060"/>
-            <wp:effectExtent l="19050" t="0" r="5080" b="0"/>
-            <wp:docPr id="17" name="Picture 17"/>
+            <wp:extent cx="3943350" cy="1400175"/>
+            <wp:effectExtent l="19050" t="0" r="0" b="0"/>
+            <wp:docPr id="4" name="3 Imagen" descr="IMG_16032011_000610.png"/>
             <wp:cNvGraphicFramePr>
               <a:graphicFrameLocks xmlns:a="http://schemas.openxmlformats.org/drawingml/2006/main" noChangeAspect="1"/>
             </wp:cNvGraphicFramePr>
@@ -31326,33 +31328,23 @@
               <a:graphicData uri="http://schemas.openxmlformats.org/drawingml/2006/picture">
                 <pic:pic xmlns:pic="http://schemas.openxmlformats.org/drawingml/2006/picture">
                   <pic:nvPicPr>
-                    <pic:cNvPr id="0" name="Picture 17"/>
-                    <pic:cNvPicPr>
-                      <a:picLocks noChangeAspect="1" noChangeArrowheads="1"/>
-                    </pic:cNvPicPr>
+                    <pic:cNvPr id="0" name="IMG_16032011_000610.png"/>
+                    <pic:cNvPicPr/>
                   </pic:nvPicPr>
                   <pic:blipFill>
                     <a:blip r:embed="rId28" cstate="print"/>
-                    <a:srcRect/>
                     <a:stretch>
                       <a:fillRect/>
                     </a:stretch>
                   </pic:blipFill>
-                  <pic:spPr bwMode="auto">
+                  <pic:spPr>
                     <a:xfrm>
                       <a:off x="0" y="0"/>
-                      <a:ext cx="3271520" cy="1369060"/>
+                      <a:ext cx="3943350" cy="1400175"/>
                     </a:xfrm>
                     <a:prstGeom prst="rect">
                       <a:avLst/>
                     </a:prstGeom>
-                    <a:noFill/>
-                    <a:ln w="9525">
-                      <a:noFill/>
-                      <a:miter lim="800000"/>
-                      <a:headEnd/>
-                      <a:tailEnd/>
-                    </a:ln>
                   </pic:spPr>
                 </pic:pic>
               </a:graphicData>
@@ -33523,18 +33515,31 @@
           <w:lang w:val="en-US"/>
         </w:rPr>
       </w:pPr>
-      <w:hyperlink r:id="rId33" w:history="1">
-        <w:r>
-          <w:rPr>
-            <w:rStyle w:val="Hipervnculo"/>
-            <w:rFonts w:asciiTheme="minorHAnsi" w:hAnsiTheme="minorHAnsi" w:cstheme="minorHAnsi"/>
-            <w:sz w:val="22"/>
-            <w:szCs w:val="22"/>
-            <w:lang w:val="en-US"/>
-          </w:rPr>
-          <w:t>https://cds.sun.com/is-bin/INTERSHOP.enfinity/WFS/CDS-CDS_Developer-Site/en_US/-/USD/ViewProductDetail-Start?ProductRef=jre-6u24-oth-JPR@CDS-CDS_Developer</w:t>
-        </w:r>
-      </w:hyperlink>
+      <w:r>
+        <w:fldChar w:fldCharType="begin"/>
+      </w:r>
+      <w:r>
+        <w:rPr>
+          <w:lang w:val="en-US"/>
+        </w:rPr>
+        <w:instrText>HYPERLINK "https://cds.sun.com/is-bin/INTERSHOP.enfinity/WFS/CDS-CDS_Developer-Site/en_US/-/USD/ViewProductDetail-Start?ProductRef=jre-6u24-oth-JPR@CDS-CDS_Developer"</w:instrText>
+      </w:r>
+      <w:r>
+        <w:fldChar w:fldCharType="separate"/>
+      </w:r>
+      <w:r>
+        <w:rPr>
+          <w:rStyle w:val="Hipervnculo"/>
+          <w:rFonts w:asciiTheme="minorHAnsi" w:hAnsiTheme="minorHAnsi" w:cstheme="minorHAnsi"/>
+          <w:sz w:val="22"/>
+          <w:szCs w:val="22"/>
+          <w:lang w:val="en-US"/>
+        </w:rPr>
+        <w:t>https://cds.sun.com/is-bin/INTERSHOP.enfinity/WFS/CDS-CDS_Developer-Site/en_US/-/USD/ViewProductDetail-Start?ProductRef=jre-6u24-oth-JPR@CDS-CDS_Developer</w:t>
+      </w:r>
+      <w:r>
+        <w:fldChar w:fldCharType="end"/>
+      </w:r>
     </w:p>
     <w:p>
       <w:pPr>
@@ -33568,7 +33573,7 @@
         </w:rPr>
         <w:tab/>
       </w:r>
-      <w:hyperlink r:id="rId34" w:history="1">
+      <w:hyperlink r:id="rId33" w:history="1">
         <w:r>
           <w:rPr>
             <w:rStyle w:val="Hipervnculo"/>
@@ -33654,7 +33659,7 @@
         </w:rPr>
         <w:tab/>
       </w:r>
-      <w:hyperlink r:id="rId35" w:history="1">
+      <w:hyperlink r:id="rId34" w:history="1">
         <w:r>
           <w:rPr>
             <w:rStyle w:val="Hipervnculo"/>
@@ -33721,7 +33726,7 @@
           <w:szCs w:val="22"/>
         </w:rPr>
       </w:pPr>
-      <w:hyperlink r:id="rId36" w:history="1">
+      <w:hyperlink r:id="rId35" w:history="1">
         <w:r>
           <w:rPr>
             <w:rStyle w:val="Hipervnculo"/>
@@ -37705,7 +37710,6 @@
           <w:sz w:val="16"/>
           <w:lang w:eastAsia="en-US"/>
         </w:rPr>
-        <w:lastRenderedPageBreak/>
         <w:t>| c1     | David           | 9999       | 14/03/2011      |         60 |</w:t>
       </w:r>
     </w:p>
@@ -37976,6 +37980,7 @@
           <w:sz w:val="16"/>
           <w:lang w:eastAsia="en-US"/>
         </w:rPr>
+        <w:lastRenderedPageBreak/>
         <w:t>| c1     | Mauricio        | 1.3.1.4    | 12/03/2011      |         60 |</w:t>
       </w:r>
     </w:p>
@@ -40056,8 +40061,8 @@
       </w:pPr>
     </w:p>
     <w:sectPr>
-      <w:headerReference w:type="default" r:id="rId37"/>
-      <w:footerReference w:type="default" r:id="rId38"/>
+      <w:headerReference w:type="default" r:id="rId36"/>
+      <w:footerReference w:type="default" r:id="rId37"/>
       <w:pgSz w:w="12240" w:h="15840" w:code="1"/>
       <w:pgMar w:top="1134" w:right="1134" w:bottom="1134" w:left="1134" w:header="708" w:footer="708" w:gutter="0"/>
       <w:pgNumType w:start="0"/>
@@ -40207,7 +40212,7 @@
         <w:rFonts w:ascii="Calibri" w:hAnsi="Calibri"/>
         <w:noProof/>
       </w:rPr>
-      <w:t>26</w:t>
+      <w:t>21</w:t>
     </w:r>
     <w:r>
       <w:rPr>
@@ -45883,7 +45888,7 @@
                   <c:v>27.923076923076906</c:v>
                 </c:pt>
                 <c:pt idx="1">
-                  <c:v>200.34319526627144</c:v>
+                  <c:v>200.34319526627135</c:v>
                 </c:pt>
                 <c:pt idx="2">
                   <c:v>263.04142011834432</c:v>
@@ -45895,7 +45900,7 @@
                   <c:v>310.06508875739644</c:v>
                 </c:pt>
                 <c:pt idx="5">
-                  <c:v>498.15976331361094</c:v>
+                  <c:v>498.15976331361117</c:v>
                 </c:pt>
                 <c:pt idx="6">
                   <c:v>933.34814201183428</c:v>
@@ -45907,11 +45912,11 @@
             </c:numRef>
           </c:yVal>
         </c:ser>
-        <c:axId val="74575232"/>
-        <c:axId val="74978816"/>
+        <c:axId val="95582080"/>
+        <c:axId val="95584256"/>
       </c:scatterChart>
       <c:valAx>
-        <c:axId val="74575232"/>
+        <c:axId val="95582080"/>
         <c:scaling>
           <c:orientation val="minMax"/>
           <c:max val="600"/>
@@ -45952,13 +45957,13 @@
             <a:endParaRPr lang="es-CO"/>
           </a:p>
         </c:txPr>
-        <c:crossAx val="74978816"/>
+        <c:crossAx val="95584256"/>
         <c:crosses val="autoZero"/>
         <c:crossBetween val="midCat"/>
         <c:majorUnit val="50"/>
       </c:valAx>
       <c:valAx>
-        <c:axId val="74978816"/>
+        <c:axId val="95584256"/>
         <c:scaling>
           <c:orientation val="minMax"/>
           <c:max val="1000"/>
@@ -45999,7 +46004,7 @@
             <a:endParaRPr lang="es-CO"/>
           </a:p>
         </c:txPr>
-        <c:crossAx val="74575232"/>
+        <c:crossAx val="95582080"/>
         <c:crosses val="autoZero"/>
         <c:crossBetween val="midCat"/>
       </c:valAx>
@@ -46675,7 +46680,7 @@
 </file>
 
 <file path=customXml/itemProps1.xml><?xml version="1.0" encoding="utf-8"?>
-<ds:datastoreItem xmlns:ds="http://schemas.openxmlformats.org/officeDocument/2006/customXml" ds:itemID="{50CAFEEA-050F-4773-AAC0-589843AA1DC5}">
+<ds:datastoreItem xmlns:ds="http://schemas.openxmlformats.org/officeDocument/2006/customXml" ds:itemID="{C96A1D5F-F2D6-42CB-91F3-AA73C91FA6C4}">
   <ds:schemaRefs>
     <ds:schemaRef ds:uri="http://schemas.openxmlformats.org/officeDocument/2006/bibliography"/>
   </ds:schemaRefs>

</xml_diff>